<commit_message>
Rev. C1 - device/key requires authentication as pos
</commit_message>
<xml_diff>
--- a/VT SoC BoB API.docx
+++ b/VT SoC BoB API.docx
@@ -1,6 +1,6 @@
 
 <file path=word/document.xml><?xml version="1.0" encoding="utf-8"?>
-<w:document xmlns:wpc="http://schemas.microsoft.com/office/word/2010/wordprocessingCanvas" xmlns:cx="http://schemas.microsoft.com/office/drawing/2014/chartex" xmlns:cx1="http://schemas.microsoft.com/office/drawing/2015/9/8/chartex" xmlns:cx2="http://schemas.microsoft.com/office/drawing/2015/10/21/chartex" xmlns:cx3="http://schemas.microsoft.com/office/drawing/2016/5/9/chartex" xmlns:cx4="http://schemas.microsoft.com/office/drawing/2016/5/10/chartex" xmlns:cx5="http://schemas.microsoft.com/office/drawing/2016/5/11/chartex" xmlns:cx6="http://schemas.microsoft.com/office/drawing/2016/5/12/chartex" xmlns:cx7="http://schemas.microsoft.com/office/drawing/2016/5/13/chartex" xmlns:cx8="http://schemas.microsoft.com/office/drawing/2016/5/14/chartex" xmlns:mc="http://schemas.openxmlformats.org/markup-compatibility/2006" xmlns:aink="http://schemas.microsoft.com/office/drawing/2016/ink" xmlns:am3d="http://schemas.microsoft.com/office/drawing/2017/model3d" xmlns:o="urn:schemas-microsoft-com:office:office" xmlns:r="http://schemas.openxmlformats.org/officeDocument/2006/relationships" xmlns:m="http://schemas.openxmlformats.org/officeDocument/2006/math" xmlns:v="urn:schemas-microsoft-com:vml" xmlns:wp14="http://schemas.microsoft.com/office/word/2010/wordprocessingDrawing" xmlns:wp="http://schemas.openxmlformats.org/drawingml/2006/wordprocessingDrawing" xmlns:w10="urn:schemas-microsoft-com:office:word" xmlns:w="http://schemas.openxmlformats.org/wordprocessingml/2006/main" xmlns:w14="http://schemas.microsoft.com/office/word/2010/wordml" xmlns:w15="http://schemas.microsoft.com/office/word/2012/wordml" xmlns:w16cid="http://schemas.microsoft.com/office/word/2016/wordml/cid" xmlns:w16se="http://schemas.microsoft.com/office/word/2015/wordml/symex" xmlns:wpg="http://schemas.microsoft.com/office/word/2010/wordprocessingGroup" xmlns:wpi="http://schemas.microsoft.com/office/word/2010/wordprocessingInk" xmlns:wne="http://schemas.microsoft.com/office/word/2006/wordml" xmlns:wps="http://schemas.microsoft.com/office/word/2010/wordprocessingShape" mc:Ignorable="w14 w15 w16se w16cid wp14">
+<w:document xmlns:wpc="http://schemas.microsoft.com/office/word/2010/wordprocessingCanvas" xmlns:cx="http://schemas.microsoft.com/office/drawing/2014/chartex" xmlns:cx1="http://schemas.microsoft.com/office/drawing/2015/9/8/chartex" xmlns:cx2="http://schemas.microsoft.com/office/drawing/2015/10/21/chartex" xmlns:cx3="http://schemas.microsoft.com/office/drawing/2016/5/9/chartex" xmlns:cx4="http://schemas.microsoft.com/office/drawing/2016/5/10/chartex" xmlns:cx5="http://schemas.microsoft.com/office/drawing/2016/5/11/chartex" xmlns:cx6="http://schemas.microsoft.com/office/drawing/2016/5/12/chartex" xmlns:cx7="http://schemas.microsoft.com/office/drawing/2016/5/13/chartex" xmlns:cx8="http://schemas.microsoft.com/office/drawing/2016/5/14/chartex" xmlns:mc="http://schemas.openxmlformats.org/markup-compatibility/2006" xmlns:aink="http://schemas.microsoft.com/office/drawing/2016/ink" xmlns:am3d="http://schemas.microsoft.com/office/drawing/2017/model3d" xmlns:o="urn:schemas-microsoft-com:office:office" xmlns:r="http://schemas.openxmlformats.org/officeDocument/2006/relationships" xmlns:m="http://schemas.openxmlformats.org/officeDocument/2006/math" xmlns:v="urn:schemas-microsoft-com:vml" xmlns:wp14="http://schemas.microsoft.com/office/word/2010/wordprocessingDrawing" xmlns:wp="http://schemas.openxmlformats.org/drawingml/2006/wordprocessingDrawing" xmlns:w10="urn:schemas-microsoft-com:office:word" xmlns:w="http://schemas.openxmlformats.org/wordprocessingml/2006/main" xmlns:w14="http://schemas.microsoft.com/office/word/2010/wordml" xmlns:w15="http://schemas.microsoft.com/office/word/2012/wordml" xmlns:w16cex="http://schemas.microsoft.com/office/word/2018/wordml/cex" xmlns:w16cid="http://schemas.microsoft.com/office/word/2016/wordml/cid" xmlns:w16="http://schemas.microsoft.com/office/word/2018/wordml" xmlns:w16se="http://schemas.microsoft.com/office/word/2015/wordml/symex" xmlns:wpg="http://schemas.microsoft.com/office/word/2010/wordprocessingGroup" xmlns:wpi="http://schemas.microsoft.com/office/word/2010/wordprocessingInk" xmlns:wne="http://schemas.microsoft.com/office/word/2006/wordml" xmlns:wps="http://schemas.microsoft.com/office/word/2010/wordprocessingShape" mc:Ignorable="w14 w15 w16se w16cid w16 w16cex wp14">
   <w:body>
     <w:p>
       <w:pPr>
@@ -954,8 +954,7 @@
                 <w:lang w:val="en-GB"/>
               </w:rPr>
             </w:pPr>
-            <w:bookmarkStart w:id="2" w:name="_GoBack" w:colFirst="0" w:colLast="3"/>
-            <w:ins w:id="3" w:author="Mathias Johansson" w:date="2020-10-13T13:41:00Z">
+            <w:ins w:id="2" w:author="Mathias Johansson" w:date="2020-10-13T13:41:00Z">
               <w:r>
                 <w:rPr>
                   <w:lang w:val="en-GB"/>
@@ -972,12 +971,12 @@
           <w:p>
             <w:pPr>
               <w:rPr>
-                <w:ins w:id="4" w:author="Mathias Johansson" w:date="2020-10-13T13:41:00Z"/>
+                <w:ins w:id="3" w:author="Mathias Johansson" w:date="2020-10-13T13:41:00Z"/>
                 <w:lang w:val="en-GB"/>
               </w:rPr>
             </w:pPr>
             <w:proofErr w:type="spellStart"/>
-            <w:ins w:id="5" w:author="Mathias Johansson" w:date="2020-10-13T13:42:00Z">
+            <w:ins w:id="4" w:author="Mathias Johansson" w:date="2020-10-13T13:42:00Z">
               <w:r>
                 <w:rPr>
                   <w:lang w:val="en-GB"/>
@@ -985,7 +984,7 @@
                 <w:t>localEv</w:t>
               </w:r>
             </w:ins>
-            <w:ins w:id="6" w:author="Mathias Johansson" w:date="2020-10-13T13:43:00Z">
+            <w:ins w:id="5" w:author="Mathias Johansson" w:date="2020-10-13T13:43:00Z">
               <w:r>
                 <w:rPr>
                   <w:lang w:val="en-GB"/>
@@ -993,7 +992,7 @@
                 <w:t>e</w:t>
               </w:r>
             </w:ins>
-            <w:ins w:id="7" w:author="Mathias Johansson" w:date="2020-10-13T13:42:00Z">
+            <w:ins w:id="6" w:author="Mathias Johansson" w:date="2020-10-13T13:42:00Z">
               <w:r>
                 <w:rPr>
                   <w:lang w:val="en-GB"/>
@@ -1001,7 +1000,7 @@
                 <w:t>ntI</w:t>
               </w:r>
             </w:ins>
-            <w:ins w:id="8" w:author="Mathias Johansson" w:date="2020-10-13T13:43:00Z">
+            <w:ins w:id="7" w:author="Mathias Johansson" w:date="2020-10-13T13:43:00Z">
               <w:r>
                 <w:rPr>
                   <w:lang w:val="en-GB"/>
@@ -1010,7 +1009,7 @@
               </w:r>
             </w:ins>
             <w:proofErr w:type="spellEnd"/>
-            <w:ins w:id="9" w:author="Mathias Johansson" w:date="2020-10-13T13:42:00Z">
+            <w:ins w:id="8" w:author="Mathias Johansson" w:date="2020-10-13T13:42:00Z">
               <w:r>
                 <w:rPr>
                   <w:lang w:val="en-GB"/>
@@ -1027,7 +1026,7 @@
               <w:r>
                 <w:rPr>
                   <w:lang w:val="en-GB"/>
-                  <w:rPrChange w:id="10" w:author="Mathias Johansson" w:date="2020-10-13T13:42:00Z">
+                  <w:rPrChange w:id="9" w:author="Mathias Johansson" w:date="2020-10-13T13:42:00Z">
                     <w:rPr/>
                   </w:rPrChange>
                 </w:rPr>
@@ -1067,7 +1066,7 @@
                 <w:t xml:space="preserve"> and POST </w:t>
               </w:r>
             </w:ins>
-            <w:ins w:id="11" w:author="Mathias Johansson" w:date="2020-10-13T13:43:00Z">
+            <w:ins w:id="10" w:author="Mathias Johansson" w:date="2020-10-13T13:43:00Z">
               <w:r>
                 <w:rPr>
                   <w:lang w:val="en-GB"/>
@@ -1075,7 +1074,7 @@
                 <w:t>/</w:t>
               </w:r>
             </w:ins>
-            <w:ins w:id="12" w:author="Mathias Johansson" w:date="2020-10-13T13:42:00Z">
+            <w:ins w:id="11" w:author="Mathias Johansson" w:date="2020-10-13T13:42:00Z">
               <w:r>
                 <w:rPr>
                   <w:lang w:val="en-GB"/>
@@ -1112,11 +1111,11 @@
           <w:p>
             <w:pPr>
               <w:rPr>
-                <w:ins w:id="13" w:author="Mathias Johansson" w:date="2020-10-13T13:41:00Z"/>
+                <w:ins w:id="12" w:author="Mathias Johansson" w:date="2020-10-13T13:41:00Z"/>
                 <w:lang w:val="en-GB"/>
               </w:rPr>
             </w:pPr>
-            <w:ins w:id="14" w:author="Mathias Johansson" w:date="2020-10-13T13:42:00Z">
+            <w:ins w:id="13" w:author="Mathias Johansson" w:date="2020-10-13T13:42:00Z">
               <w:r>
                 <w:rPr>
                   <w:lang w:val="en-GB"/>
@@ -1124,7 +1123,7 @@
                 <w:t>Mikael Fröberg</w:t>
               </w:r>
             </w:ins>
-            <w:ins w:id="15" w:author="Mathias Johansson" w:date="2020-10-13T13:43:00Z">
+            <w:ins w:id="14" w:author="Mathias Johansson" w:date="2020-10-13T13:43:00Z">
               <w:r>
                 <w:rPr>
                   <w:lang w:val="en-GB"/>
@@ -1135,7 +1134,88 @@
           </w:p>
         </w:tc>
       </w:tr>
-      <w:bookmarkEnd w:id="2"/>
+      <w:tr>
+        <w:trPr>
+          <w:ins w:id="15" w:author="Mikael Fröberg" w:date="2020-11-17T14:56:00Z"/>
+        </w:trPr>
+        <w:tc>
+          <w:tcPr>
+            <w:tcW w:w="1321" w:type="dxa"/>
+          </w:tcPr>
+          <w:p>
+            <w:pPr>
+              <w:rPr>
+                <w:ins w:id="16" w:author="Mikael Fröberg" w:date="2020-11-17T14:56:00Z"/>
+                <w:lang w:val="en-GB"/>
+              </w:rPr>
+            </w:pPr>
+            <w:ins w:id="17" w:author="Mikael Fröberg" w:date="2020-11-17T14:56:00Z">
+              <w:r>
+                <w:rPr>
+                  <w:lang w:val="en-GB"/>
+                </w:rPr>
+                <w:t xml:space="preserve">Rev. </w:t>
+              </w:r>
+              <w:r>
+                <w:rPr>
+                  <w:lang w:val="en-GB"/>
+                </w:rPr>
+                <w:t>C1</w:t>
+              </w:r>
+            </w:ins>
+          </w:p>
+        </w:tc>
+        <w:tc>
+          <w:tcPr>
+            <w:tcW w:w="5195" w:type="dxa"/>
+          </w:tcPr>
+          <w:p>
+            <w:pPr>
+              <w:rPr>
+                <w:ins w:id="18" w:author="Mikael Fröberg" w:date="2020-11-17T14:56:00Z"/>
+                <w:lang w:val="en-GB"/>
+              </w:rPr>
+            </w:pPr>
+            <w:ins w:id="19" w:author="Mikael Fröberg" w:date="2020-11-17T14:56:00Z">
+              <w:r>
+                <w:rPr>
+                  <w:lang w:val="en-GB"/>
+                </w:rPr>
+                <w:t>POST</w:t>
+              </w:r>
+            </w:ins>
+            <w:ins w:id="20" w:author="Mikael Fröberg" w:date="2020-11-17T14:57:00Z">
+              <w:r>
+                <w:rPr>
+                  <w:lang w:val="en-GB"/>
+                </w:rPr>
+                <w:t xml:space="preserve"> /device/key requires client to be authenticated as pos.</w:t>
+              </w:r>
+            </w:ins>
+          </w:p>
+        </w:tc>
+        <w:tc>
+          <w:tcPr>
+            <w:tcW w:w="2977" w:type="dxa"/>
+          </w:tcPr>
+          <w:p>
+            <w:pPr>
+              <w:rPr>
+                <w:ins w:id="21" w:author="Mikael Fröberg" w:date="2020-11-17T14:56:00Z"/>
+                <w:lang w:val="en-GB"/>
+              </w:rPr>
+            </w:pPr>
+            <w:ins w:id="22" w:author="Mikael Fröberg" w:date="2020-11-17T14:57:00Z">
+              <w:r>
+                <w:rPr>
+                  <w:lang w:val="en-GB"/>
+                </w:rPr>
+                <w:t>Mikael Fröberg</w:t>
+              </w:r>
+            </w:ins>
+          </w:p>
+        </w:tc>
+      </w:tr>
     </w:tbl>
     <w:p>
       <w:pPr>
@@ -1161,7 +1241,7 @@
         <w:br w:type="page"/>
       </w:r>
     </w:p>
-    <w:bookmarkStart w:id="16" w:name="_Toc527358290" w:displacedByCustomXml="next"/>
+    <w:bookmarkStart w:id="23" w:name="_Toc527358290" w:displacedByCustomXml="next"/>
     <w:sdt>
       <w:sdtPr>
         <w:rPr>
@@ -1187,7 +1267,7 @@
         </w:rPr>
       </w:sdtEndPr>
       <w:sdtContent>
-        <w:bookmarkEnd w:id="16" w:displacedByCustomXml="prev"/>
+        <w:bookmarkEnd w:id="23" w:displacedByCustomXml="prev"/>
         <w:p>
           <w:pPr>
             <w:pStyle w:val="Innehll1"/>
@@ -3344,14 +3424,7 @@
                 <w:noProof/>
                 <w:webHidden/>
               </w:rPr>
-              <w:t>1</w:t>
-            </w:r>
-            <w:r>
-              <w:rPr>
-                <w:noProof/>
-                <w:webHidden/>
-              </w:rPr>
-              <w:t>7</w:t>
+              <w:t>17</w:t>
             </w:r>
             <w:r>
               <w:rPr>
@@ -6153,22 +6226,22 @@
       <w:pPr>
         <w:pStyle w:val="Rubrik1"/>
       </w:pPr>
-      <w:bookmarkStart w:id="17" w:name="_Toc33685574"/>
+      <w:bookmarkStart w:id="24" w:name="_Toc33685574"/>
       <w:r>
         <w:lastRenderedPageBreak/>
         <w:t>General</w:t>
       </w:r>
-      <w:bookmarkEnd w:id="17"/>
+      <w:bookmarkEnd w:id="24"/>
     </w:p>
     <w:p>
       <w:pPr>
         <w:pStyle w:val="Rubrik2"/>
       </w:pPr>
-      <w:bookmarkStart w:id="18" w:name="_Toc33685575"/>
+      <w:bookmarkStart w:id="25" w:name="_Toc33685575"/>
       <w:r>
         <w:t>Compliance</w:t>
       </w:r>
-      <w:bookmarkEnd w:id="18"/>
+      <w:bookmarkEnd w:id="25"/>
     </w:p>
     <w:p>
       <w:pPr>
@@ -7047,12 +7120,12 @@
       <w:pPr>
         <w:pStyle w:val="Rubrik2"/>
       </w:pPr>
-      <w:bookmarkStart w:id="19" w:name="_Ref527364484"/>
-      <w:bookmarkStart w:id="20" w:name="_Ref527364509"/>
-      <w:bookmarkStart w:id="21" w:name="_Ref527364525"/>
-      <w:bookmarkStart w:id="22" w:name="_Ref527364531"/>
-      <w:bookmarkStart w:id="23" w:name="_Ref527364536"/>
-      <w:bookmarkStart w:id="24" w:name="_Toc33685576"/>
+      <w:bookmarkStart w:id="26" w:name="_Ref527364484"/>
+      <w:bookmarkStart w:id="27" w:name="_Ref527364509"/>
+      <w:bookmarkStart w:id="28" w:name="_Ref527364525"/>
+      <w:bookmarkStart w:id="29" w:name="_Ref527364531"/>
+      <w:bookmarkStart w:id="30" w:name="_Ref527364536"/>
+      <w:bookmarkStart w:id="31" w:name="_Toc33685576"/>
       <w:r>
         <w:t>Authentication and Authorizat</w:t>
       </w:r>
@@ -7062,762 +7135,791 @@
       <w:r>
         <w:t>on</w:t>
       </w:r>
-      <w:bookmarkEnd w:id="19"/>
-      <w:bookmarkEnd w:id="20"/>
-      <w:bookmarkEnd w:id="21"/>
-      <w:bookmarkEnd w:id="22"/>
-      <w:bookmarkEnd w:id="23"/>
-      <w:bookmarkEnd w:id="24"/>
-    </w:p>
-    <w:p>
-      <w:pPr>
-        <w:pStyle w:val="Rubrik3"/>
-      </w:pPr>
-      <w:r>
-        <w:t>Authentication</w:t>
-      </w:r>
-    </w:p>
-    <w:p>
-      <w:pPr>
-        <w:rPr>
-          <w:lang w:val="en-GB"/>
-        </w:rPr>
-      </w:pPr>
-      <w:r>
-        <w:rPr>
-          <w:lang w:val="en-GB"/>
-        </w:rPr>
-        <w:t>This section describes the authentication of JWT</w:t>
-      </w:r>
-      <w:r>
-        <w:rPr>
-          <w:lang w:val="en-GB"/>
-        </w:rPr>
-        <w:t>s</w:t>
-      </w:r>
-      <w:r>
-        <w:rPr>
-          <w:lang w:val="en-GB"/>
-        </w:rPr>
-        <w:t xml:space="preserve"> supplied </w:t>
-      </w:r>
-      <w:r>
-        <w:rPr>
-          <w:lang w:val="en-GB"/>
-        </w:rPr>
-        <w:t>in the context</w:t>
-      </w:r>
-      <w:r>
-        <w:rPr>
-          <w:lang w:val="en-GB"/>
-        </w:rPr>
-        <w:t xml:space="preserve"> of accessing an operation in </w:t>
-      </w:r>
-      <w:proofErr w:type="spellStart"/>
-      <w:r>
-        <w:rPr>
-          <w:lang w:val="en-GB"/>
-        </w:rPr>
-        <w:t>Västtrafik´s</w:t>
-      </w:r>
-      <w:proofErr w:type="spellEnd"/>
-      <w:r>
-        <w:rPr>
-          <w:lang w:val="en-GB"/>
-        </w:rPr>
-        <w:t xml:space="preserve"> BoB APIs. For </w:t>
-      </w:r>
-      <w:r>
-        <w:rPr>
-          <w:lang w:val="en-GB"/>
-        </w:rPr>
-        <w:t xml:space="preserve">the </w:t>
-      </w:r>
-      <w:r>
-        <w:rPr>
-          <w:lang w:val="en-GB"/>
-        </w:rPr>
-        <w:t xml:space="preserve">issuing of JWTs see </w:t>
-      </w:r>
-      <w:r>
-        <w:rPr>
-          <w:lang w:val="en-GB"/>
-        </w:rPr>
-        <w:t xml:space="preserve">chapter </w:t>
-      </w:r>
-      <w:r>
-        <w:rPr>
-          <w:lang w:val="en-GB"/>
-        </w:rPr>
-        <w:fldChar w:fldCharType="begin"/>
-      </w:r>
-      <w:r>
-        <w:rPr>
-          <w:lang w:val="en-GB"/>
-        </w:rPr>
-        <w:instrText xml:space="preserve"> REF _Ref526336143 \r \h </w:instrText>
-      </w:r>
-      <w:r>
-        <w:rPr>
-          <w:lang w:val="en-GB"/>
-        </w:rPr>
-      </w:r>
-      <w:r>
-        <w:rPr>
-          <w:lang w:val="en-GB"/>
-        </w:rPr>
-        <w:fldChar w:fldCharType="separate"/>
-      </w:r>
-      <w:r>
-        <w:rPr>
-          <w:lang w:val="en-GB"/>
-        </w:rPr>
-        <w:t>2</w:t>
-      </w:r>
-      <w:r>
-        <w:rPr>
-          <w:lang w:val="en-GB"/>
-        </w:rPr>
-        <w:fldChar w:fldCharType="end"/>
-      </w:r>
-      <w:r>
-        <w:rPr>
-          <w:lang w:val="en-GB"/>
-        </w:rPr>
-        <w:t>.</w:t>
-      </w:r>
-    </w:p>
-    <w:p>
-      <w:pPr>
-        <w:rPr>
-          <w:lang w:val="en-GB"/>
-        </w:rPr>
-      </w:pPr>
-      <w:r>
-        <w:rPr>
-          <w:lang w:val="en-GB"/>
-        </w:rPr>
-        <w:t xml:space="preserve">All communication with the Västtrafik BoB API </w:t>
-      </w:r>
-      <w:r>
-        <w:rPr>
-          <w:lang w:val="en-GB"/>
-        </w:rPr>
-        <w:t xml:space="preserve">must </w:t>
-      </w:r>
-      <w:r>
-        <w:rPr>
-          <w:lang w:val="en-GB"/>
-        </w:rPr>
-        <w:t xml:space="preserve">use TLS </w:t>
-      </w:r>
-      <w:r>
-        <w:rPr>
-          <w:lang w:val="en-GB"/>
-        </w:rPr>
-        <w:t>(Transport Layer Security)</w:t>
-      </w:r>
-      <w:r>
-        <w:rPr>
-          <w:sz w:val="22"/>
-          <w:lang w:val="en-GB"/>
-        </w:rPr>
-        <w:t xml:space="preserve"> </w:t>
-      </w:r>
-      <w:r>
-        <w:rPr>
-          <w:lang w:val="en-GB"/>
-        </w:rPr>
-        <w:t>version 1.2 or above.</w:t>
-      </w:r>
-    </w:p>
-    <w:p>
-      <w:pPr>
-        <w:rPr>
-          <w:lang w:val="en-GB"/>
-        </w:rPr>
-      </w:pPr>
-      <w:r>
-        <w:rPr>
-          <w:lang w:val="en-GB"/>
-        </w:rPr>
-        <w:t>Authentication involves:</w:t>
-      </w:r>
-    </w:p>
-    <w:p>
-      <w:pPr>
-        <w:pStyle w:val="Liststycke"/>
-        <w:numPr>
-          <w:ilvl w:val="0"/>
-          <w:numId w:val="25"/>
-        </w:numPr>
-        <w:rPr>
-          <w:lang w:val="en-GB"/>
-        </w:rPr>
-      </w:pPr>
-      <w:r>
-        <w:rPr>
-          <w:lang w:val="en-GB"/>
-        </w:rPr>
-        <w:t>V</w:t>
-      </w:r>
-      <w:r>
-        <w:rPr>
-          <w:lang w:val="en-GB"/>
-        </w:rPr>
-        <w:t>alidating the JWT signature</w:t>
-      </w:r>
-    </w:p>
-    <w:p>
-      <w:pPr>
-        <w:pStyle w:val="Liststycke"/>
-        <w:numPr>
-          <w:ilvl w:val="1"/>
-          <w:numId w:val="25"/>
-        </w:numPr>
-        <w:rPr>
-          <w:lang w:val="en-GB"/>
-        </w:rPr>
-      </w:pPr>
-      <w:r>
-        <w:rPr>
-          <w:lang w:val="en-GB"/>
-        </w:rPr>
-        <w:t xml:space="preserve">Public authentication keys need to be available in </w:t>
-      </w:r>
-      <w:r>
-        <w:rPr>
-          <w:lang w:val="en-GB"/>
-        </w:rPr>
-        <w:t xml:space="preserve">the </w:t>
-      </w:r>
-      <w:proofErr w:type="spellStart"/>
-      <w:r>
-        <w:rPr>
-          <w:lang w:val="en-GB"/>
-        </w:rPr>
-        <w:t>Samtrafiken</w:t>
-      </w:r>
-      <w:proofErr w:type="spellEnd"/>
-      <w:r>
-        <w:rPr>
-          <w:lang w:val="en-GB"/>
-        </w:rPr>
-        <w:t xml:space="preserve"> Participant Metadata API</w:t>
-      </w:r>
-    </w:p>
-    <w:p>
-      <w:pPr>
-        <w:pStyle w:val="Liststycke"/>
-        <w:numPr>
-          <w:ilvl w:val="0"/>
-          <w:numId w:val="25"/>
-        </w:numPr>
-        <w:rPr>
-          <w:lang w:val="en-GB"/>
-        </w:rPr>
-      </w:pPr>
-      <w:r>
-        <w:rPr>
-          <w:lang w:val="en-GB"/>
-        </w:rPr>
-        <w:t xml:space="preserve">Validating the BoB holder of key claim, </w:t>
-      </w:r>
-      <w:proofErr w:type="spellStart"/>
-      <w:r>
-        <w:rPr>
-          <w:lang w:val="en-GB"/>
-        </w:rPr>
-        <w:t>bobHok</w:t>
-      </w:r>
-      <w:proofErr w:type="spellEnd"/>
-      <w:r>
-        <w:rPr>
-          <w:lang w:val="en-GB"/>
-        </w:rPr>
-        <w:t>. Holder of key claim is required</w:t>
-      </w:r>
-      <w:r>
-        <w:rPr>
-          <w:lang w:val="en-GB"/>
-        </w:rPr>
-        <w:t xml:space="preserve"> to be present</w:t>
-      </w:r>
-    </w:p>
-    <w:p>
-      <w:pPr>
-        <w:pStyle w:val="Liststycke"/>
-        <w:numPr>
-          <w:ilvl w:val="0"/>
-          <w:numId w:val="25"/>
-        </w:numPr>
-        <w:rPr>
-          <w:lang w:val="en-GB"/>
-        </w:rPr>
-      </w:pPr>
-      <w:r>
-        <w:rPr>
-          <w:lang w:val="en-GB"/>
-        </w:rPr>
-        <w:lastRenderedPageBreak/>
-        <w:t>Validating expiration properties of the JWT</w:t>
-      </w:r>
-    </w:p>
-    <w:p>
-      <w:pPr>
-        <w:rPr>
-          <w:lang w:val="en-GB"/>
-        </w:rPr>
-      </w:pPr>
-      <w:r>
-        <w:rPr>
-          <w:lang w:val="en-GB"/>
-        </w:rPr>
-        <w:t>If any of the above validation fails, the result is a HTTP Response Code 401 Unauthorized.</w:t>
-      </w:r>
-    </w:p>
-    <w:p>
-      <w:pPr>
-        <w:pStyle w:val="Rubrik3"/>
-        <w:rPr>
-          <w:i w:val="0"/>
-          <w:lang w:val="en-GB"/>
-        </w:rPr>
-      </w:pPr>
-      <w:r>
-        <w:rPr>
-          <w:lang w:val="en-GB"/>
-        </w:rPr>
-        <w:t>Authorization</w:t>
-      </w:r>
-    </w:p>
-    <w:p>
-      <w:pPr>
-        <w:rPr>
-          <w:lang w:val="en-GB"/>
-        </w:rPr>
-      </w:pPr>
-      <w:r>
-        <w:rPr>
-          <w:lang w:val="en-GB"/>
-        </w:rPr>
-        <w:t xml:space="preserve">BoB specification defines a set of roles. </w:t>
-      </w:r>
-      <w:proofErr w:type="spellStart"/>
-      <w:r>
-        <w:rPr>
-          <w:lang w:val="en-GB"/>
-        </w:rPr>
-        <w:t>Västtrafik´s</w:t>
-      </w:r>
-      <w:proofErr w:type="spellEnd"/>
-      <w:r>
-        <w:rPr>
-          <w:lang w:val="en-GB"/>
-        </w:rPr>
-        <w:t xml:space="preserve"> BoB</w:t>
-      </w:r>
-      <w:r>
-        <w:rPr>
-          <w:lang w:val="en-GB"/>
-        </w:rPr>
-        <w:t xml:space="preserve"> implementation</w:t>
-      </w:r>
-      <w:r>
-        <w:rPr>
-          <w:lang w:val="en-GB"/>
-        </w:rPr>
-        <w:t xml:space="preserve"> makes authorization decisions based on those roles.</w:t>
-      </w:r>
-    </w:p>
-    <w:p>
-      <w:pPr>
-        <w:rPr>
-          <w:lang w:val="en-GB"/>
-        </w:rPr>
-      </w:pPr>
-      <w:r>
-        <w:rPr>
-          <w:lang w:val="en-GB"/>
-        </w:rPr>
-        <w:t>In general</w:t>
-      </w:r>
-      <w:r>
-        <w:rPr>
-          <w:lang w:val="en-GB"/>
-        </w:rPr>
-        <w:t>,</w:t>
-      </w:r>
-      <w:r>
-        <w:rPr>
-          <w:lang w:val="en-GB"/>
-        </w:rPr>
-        <w:t xml:space="preserve"> the “</w:t>
-      </w:r>
-      <w:proofErr w:type="spellStart"/>
-      <w:r>
-        <w:rPr>
-          <w:lang w:val="en-GB"/>
-        </w:rPr>
-        <w:t>po</w:t>
-      </w:r>
-      <w:r>
-        <w:rPr>
-          <w:lang w:val="en-GB"/>
-        </w:rPr>
-        <w:t>s</w:t>
-      </w:r>
-      <w:proofErr w:type="spellEnd"/>
-      <w:r>
-        <w:rPr>
-          <w:lang w:val="en-GB"/>
-        </w:rPr>
-        <w:t xml:space="preserve">” role (Point of Sale) needs </w:t>
-      </w:r>
-      <w:r>
-        <w:rPr>
-          <w:lang w:val="en-GB"/>
-        </w:rPr>
-        <w:t xml:space="preserve">to be </w:t>
-      </w:r>
-      <w:r>
-        <w:rPr>
-          <w:lang w:val="en-GB"/>
-        </w:rPr>
-        <w:t>preceded</w:t>
-      </w:r>
-      <w:r>
-        <w:rPr>
-          <w:lang w:val="en-GB"/>
-        </w:rPr>
-        <w:t xml:space="preserve"> by a commercial contract with </w:t>
-      </w:r>
-      <w:proofErr w:type="gramStart"/>
-      <w:r>
-        <w:rPr>
-          <w:lang w:val="en-GB"/>
-        </w:rPr>
-        <w:t>Västtrafik, and</w:t>
-      </w:r>
-      <w:proofErr w:type="gramEnd"/>
-      <w:r>
-        <w:rPr>
-          <w:lang w:val="en-GB"/>
-        </w:rPr>
-        <w:t xml:space="preserve"> set</w:t>
-      </w:r>
-      <w:r>
-        <w:rPr>
-          <w:lang w:val="en-GB"/>
-        </w:rPr>
-        <w:t xml:space="preserve"> </w:t>
-      </w:r>
-      <w:r>
-        <w:rPr>
-          <w:lang w:val="en-GB"/>
-        </w:rPr>
-        <w:t>up internally</w:t>
-      </w:r>
-      <w:r>
-        <w:rPr>
-          <w:lang w:val="en-GB"/>
-        </w:rPr>
-        <w:t xml:space="preserve"> </w:t>
-      </w:r>
-      <w:proofErr w:type="spellStart"/>
-      <w:r>
-        <w:rPr>
-          <w:lang w:val="en-GB"/>
-        </w:rPr>
-        <w:t>interna</w:t>
-      </w:r>
-      <w:r>
-        <w:rPr>
-          <w:lang w:val="en-GB"/>
-        </w:rPr>
-        <w:t>l</w:t>
-      </w:r>
-      <w:r>
-        <w:rPr>
-          <w:lang w:val="en-GB"/>
-        </w:rPr>
-        <w:t>l</w:t>
-      </w:r>
-      <w:r>
-        <w:rPr>
-          <w:lang w:val="en-GB"/>
-        </w:rPr>
-        <w:t>y</w:t>
-      </w:r>
-      <w:proofErr w:type="spellEnd"/>
-      <w:r>
-        <w:rPr>
-          <w:lang w:val="en-GB"/>
-        </w:rPr>
-        <w:t xml:space="preserve"> to be able to handle accounting and invoicing. Not doing so results in a failed authorization.</w:t>
-      </w:r>
-    </w:p>
-    <w:p>
-      <w:pPr>
-        <w:rPr>
-          <w:lang w:val="en-GB"/>
-        </w:rPr>
-      </w:pPr>
-      <w:r>
-        <w:rPr>
-          <w:lang w:val="en-GB"/>
-        </w:rPr>
-        <w:t>For specific operations, the authorizat</w:t>
-      </w:r>
-      <w:r>
-        <w:rPr>
-          <w:lang w:val="en-GB"/>
-        </w:rPr>
-        <w:t>ion requirements are defined per operation in the specific API chapters</w:t>
-      </w:r>
-      <w:r>
-        <w:rPr>
-          <w:lang w:val="en-GB"/>
-        </w:rPr>
-        <w:t>.</w:t>
-      </w:r>
-    </w:p>
-    <w:p>
-      <w:pPr>
-        <w:rPr>
-          <w:lang w:val="en-GB"/>
-        </w:rPr>
-      </w:pPr>
-      <w:r>
-        <w:rPr>
-          <w:lang w:val="en-GB"/>
-        </w:rPr>
-        <w:t>A failed authorization results in a HTTP Response Code 403 Forbidden.</w:t>
-      </w:r>
-    </w:p>
-    <w:p>
-      <w:pPr>
-        <w:rPr>
-          <w:lang w:val="en-GB"/>
-        </w:rPr>
-      </w:pPr>
-    </w:p>
-    <w:p>
-      <w:pPr>
-        <w:rPr>
-          <w:lang w:val="en-GB"/>
-        </w:rPr>
-      </w:pPr>
-    </w:p>
-    <w:p>
-      <w:pPr>
-        <w:rPr>
-          <w:lang w:val="en-GB"/>
-        </w:rPr>
-      </w:pPr>
-    </w:p>
-    <w:p>
-      <w:pPr>
-        <w:rPr>
-          <w:color w:val="FF0000"/>
-          <w:lang w:val="en-GB"/>
-        </w:rPr>
-      </w:pPr>
-    </w:p>
-    <w:p>
-      <w:pPr>
-        <w:pStyle w:val="Rubrik1"/>
-      </w:pPr>
-      <w:bookmarkStart w:id="25" w:name="_Toc527104613"/>
-      <w:bookmarkStart w:id="26" w:name="_Toc527104688"/>
-      <w:bookmarkStart w:id="27" w:name="_Toc527104758"/>
-      <w:bookmarkStart w:id="28" w:name="_Toc527104828"/>
-      <w:bookmarkStart w:id="29" w:name="_Toc527105016"/>
-      <w:bookmarkStart w:id="30" w:name="_Toc527105159"/>
-      <w:bookmarkStart w:id="31" w:name="_Toc527105199"/>
-      <w:bookmarkStart w:id="32" w:name="_Toc527105233"/>
-      <w:bookmarkStart w:id="33" w:name="_Toc527105277"/>
-      <w:bookmarkStart w:id="34" w:name="_Toc527357856"/>
-      <w:bookmarkStart w:id="35" w:name="_Toc527104614"/>
-      <w:bookmarkStart w:id="36" w:name="_Toc527104689"/>
-      <w:bookmarkStart w:id="37" w:name="_Toc527104759"/>
-      <w:bookmarkStart w:id="38" w:name="_Toc527104829"/>
-      <w:bookmarkStart w:id="39" w:name="_Toc527105017"/>
-      <w:bookmarkStart w:id="40" w:name="_Toc527105160"/>
-      <w:bookmarkStart w:id="41" w:name="_Toc527105200"/>
-      <w:bookmarkStart w:id="42" w:name="_Toc527105234"/>
-      <w:bookmarkStart w:id="43" w:name="_Toc527105278"/>
-      <w:bookmarkStart w:id="44" w:name="_Toc527104615"/>
-      <w:bookmarkStart w:id="45" w:name="_Toc527104690"/>
-      <w:bookmarkStart w:id="46" w:name="_Toc527104760"/>
-      <w:bookmarkStart w:id="47" w:name="_Toc527104830"/>
-      <w:bookmarkStart w:id="48" w:name="_Toc527105018"/>
-      <w:bookmarkStart w:id="49" w:name="_Toc527105161"/>
-      <w:bookmarkStart w:id="50" w:name="_Toc527105201"/>
-      <w:bookmarkStart w:id="51" w:name="_Toc527105235"/>
-      <w:bookmarkStart w:id="52" w:name="_Toc527105279"/>
-      <w:bookmarkStart w:id="53" w:name="_Toc527357858"/>
-      <w:bookmarkStart w:id="54" w:name="_Toc527104616"/>
-      <w:bookmarkStart w:id="55" w:name="_Toc527104691"/>
-      <w:bookmarkStart w:id="56" w:name="_Toc527104761"/>
-      <w:bookmarkStart w:id="57" w:name="_Toc527104831"/>
-      <w:bookmarkStart w:id="58" w:name="_Toc527105019"/>
-      <w:bookmarkStart w:id="59" w:name="_Toc527105162"/>
-      <w:bookmarkStart w:id="60" w:name="_Toc527105202"/>
-      <w:bookmarkStart w:id="61" w:name="_Toc527105236"/>
-      <w:bookmarkStart w:id="62" w:name="_Toc527105280"/>
-      <w:bookmarkStart w:id="63" w:name="_Toc527357859"/>
-      <w:bookmarkStart w:id="64" w:name="_Toc527104617"/>
-      <w:bookmarkStart w:id="65" w:name="_Toc527104692"/>
-      <w:bookmarkStart w:id="66" w:name="_Toc527104762"/>
-      <w:bookmarkStart w:id="67" w:name="_Toc527104832"/>
-      <w:bookmarkStart w:id="68" w:name="_Toc527105020"/>
-      <w:bookmarkStart w:id="69" w:name="_Toc527105163"/>
-      <w:bookmarkStart w:id="70" w:name="_Toc527105203"/>
-      <w:bookmarkStart w:id="71" w:name="_Toc527105237"/>
-      <w:bookmarkStart w:id="72" w:name="_Toc527105281"/>
-      <w:bookmarkStart w:id="73" w:name="_Toc527357860"/>
-      <w:bookmarkStart w:id="74" w:name="_Toc527104618"/>
-      <w:bookmarkStart w:id="75" w:name="_Toc527104693"/>
-      <w:bookmarkStart w:id="76" w:name="_Toc527104763"/>
-      <w:bookmarkStart w:id="77" w:name="_Toc527104833"/>
-      <w:bookmarkStart w:id="78" w:name="_Toc527105021"/>
-      <w:bookmarkStart w:id="79" w:name="_Toc527105164"/>
-      <w:bookmarkStart w:id="80" w:name="_Toc527105204"/>
-      <w:bookmarkStart w:id="81" w:name="_Toc527105238"/>
-      <w:bookmarkStart w:id="82" w:name="_Toc527105282"/>
-      <w:bookmarkStart w:id="83" w:name="_Toc527104619"/>
-      <w:bookmarkStart w:id="84" w:name="_Toc527104694"/>
-      <w:bookmarkStart w:id="85" w:name="_Toc527104764"/>
-      <w:bookmarkStart w:id="86" w:name="_Toc527104834"/>
-      <w:bookmarkStart w:id="87" w:name="_Toc527105022"/>
-      <w:bookmarkStart w:id="88" w:name="_Toc527105165"/>
-      <w:bookmarkStart w:id="89" w:name="_Toc527105205"/>
-      <w:bookmarkStart w:id="90" w:name="_Toc527105239"/>
-      <w:bookmarkStart w:id="91" w:name="_Toc527105283"/>
-      <w:bookmarkStart w:id="92" w:name="_Toc527357862"/>
-      <w:bookmarkStart w:id="93" w:name="_Toc527104620"/>
-      <w:bookmarkStart w:id="94" w:name="_Toc527104695"/>
-      <w:bookmarkStart w:id="95" w:name="_Toc527104765"/>
-      <w:bookmarkStart w:id="96" w:name="_Toc527104835"/>
-      <w:bookmarkStart w:id="97" w:name="_Toc527105023"/>
-      <w:bookmarkStart w:id="98" w:name="_Toc527105166"/>
-      <w:bookmarkStart w:id="99" w:name="_Toc527105206"/>
-      <w:bookmarkStart w:id="100" w:name="_Toc527105240"/>
-      <w:bookmarkStart w:id="101" w:name="_Toc527105284"/>
-      <w:bookmarkStart w:id="102" w:name="_Toc527357863"/>
-      <w:bookmarkStart w:id="103" w:name="_Toc527104621"/>
-      <w:bookmarkStart w:id="104" w:name="_Toc527104696"/>
-      <w:bookmarkStart w:id="105" w:name="_Toc527104766"/>
-      <w:bookmarkStart w:id="106" w:name="_Toc527104836"/>
-      <w:bookmarkStart w:id="107" w:name="_Toc527105024"/>
-      <w:bookmarkStart w:id="108" w:name="_Toc527105167"/>
-      <w:bookmarkStart w:id="109" w:name="_Toc527105207"/>
-      <w:bookmarkStart w:id="110" w:name="_Toc527105241"/>
-      <w:bookmarkStart w:id="111" w:name="_Toc527105285"/>
-      <w:bookmarkStart w:id="112" w:name="_Toc527104622"/>
-      <w:bookmarkStart w:id="113" w:name="_Toc527104697"/>
-      <w:bookmarkStart w:id="114" w:name="_Toc527104767"/>
-      <w:bookmarkStart w:id="115" w:name="_Toc527104837"/>
-      <w:bookmarkStart w:id="116" w:name="_Toc527105025"/>
-      <w:bookmarkStart w:id="117" w:name="_Toc527105168"/>
-      <w:bookmarkStart w:id="118" w:name="_Toc527105208"/>
-      <w:bookmarkStart w:id="119" w:name="_Toc527105242"/>
-      <w:bookmarkStart w:id="120" w:name="_Toc527105286"/>
-      <w:bookmarkStart w:id="121" w:name="_Toc527357865"/>
-      <w:bookmarkStart w:id="122" w:name="_Toc527104623"/>
-      <w:bookmarkStart w:id="123" w:name="_Toc527104698"/>
-      <w:bookmarkStart w:id="124" w:name="_Toc527104768"/>
-      <w:bookmarkStart w:id="125" w:name="_Toc527104838"/>
-      <w:bookmarkStart w:id="126" w:name="_Toc527105026"/>
-      <w:bookmarkStart w:id="127" w:name="_Toc527105169"/>
-      <w:bookmarkStart w:id="128" w:name="_Toc527105209"/>
-      <w:bookmarkStart w:id="129" w:name="_Toc527105243"/>
-      <w:bookmarkStart w:id="130" w:name="_Toc527105287"/>
-      <w:bookmarkStart w:id="131" w:name="_Toc527104624"/>
-      <w:bookmarkStart w:id="132" w:name="_Toc527104699"/>
-      <w:bookmarkStart w:id="133" w:name="_Toc527104769"/>
-      <w:bookmarkStart w:id="134" w:name="_Toc527104839"/>
-      <w:bookmarkStart w:id="135" w:name="_Toc527105027"/>
-      <w:bookmarkStart w:id="136" w:name="_Toc527105170"/>
-      <w:bookmarkStart w:id="137" w:name="_Toc527105210"/>
-      <w:bookmarkStart w:id="138" w:name="_Toc527105244"/>
-      <w:bookmarkStart w:id="139" w:name="_Toc527105288"/>
-      <w:bookmarkStart w:id="140" w:name="_Toc527104625"/>
-      <w:bookmarkStart w:id="141" w:name="_Toc527104700"/>
-      <w:bookmarkStart w:id="142" w:name="_Toc527104770"/>
-      <w:bookmarkStart w:id="143" w:name="_Toc527104840"/>
-      <w:bookmarkStart w:id="144" w:name="_Toc527105028"/>
-      <w:bookmarkStart w:id="145" w:name="_Toc527105171"/>
-      <w:bookmarkStart w:id="146" w:name="_Toc527105211"/>
-      <w:bookmarkStart w:id="147" w:name="_Toc527105245"/>
-      <w:bookmarkStart w:id="148" w:name="_Toc527105289"/>
-      <w:bookmarkStart w:id="149" w:name="_Toc527104626"/>
-      <w:bookmarkStart w:id="150" w:name="_Toc527104701"/>
-      <w:bookmarkStart w:id="151" w:name="_Toc527104771"/>
-      <w:bookmarkStart w:id="152" w:name="_Toc527104841"/>
-      <w:bookmarkStart w:id="153" w:name="_Toc527105029"/>
-      <w:bookmarkStart w:id="154" w:name="_Toc527105172"/>
-      <w:bookmarkStart w:id="155" w:name="_Toc527105212"/>
-      <w:bookmarkStart w:id="156" w:name="_Toc527105246"/>
-      <w:bookmarkStart w:id="157" w:name="_Toc527105290"/>
-      <w:bookmarkStart w:id="158" w:name="_Toc527357869"/>
-      <w:bookmarkStart w:id="159" w:name="_Toc527104627"/>
-      <w:bookmarkStart w:id="160" w:name="_Toc527104702"/>
-      <w:bookmarkStart w:id="161" w:name="_Toc527104772"/>
-      <w:bookmarkStart w:id="162" w:name="_Toc527104842"/>
-      <w:bookmarkStart w:id="163" w:name="_Toc527105030"/>
-      <w:bookmarkStart w:id="164" w:name="_Toc527105173"/>
-      <w:bookmarkStart w:id="165" w:name="_Toc527105213"/>
-      <w:bookmarkStart w:id="166" w:name="_Toc527105247"/>
-      <w:bookmarkStart w:id="167" w:name="_Toc527105291"/>
-      <w:bookmarkStart w:id="168" w:name="_Toc527104628"/>
-      <w:bookmarkStart w:id="169" w:name="_Toc527104703"/>
-      <w:bookmarkStart w:id="170" w:name="_Toc527104773"/>
-      <w:bookmarkStart w:id="171" w:name="_Toc527104843"/>
-      <w:bookmarkStart w:id="172" w:name="_Toc527105031"/>
-      <w:bookmarkStart w:id="173" w:name="_Toc527105174"/>
-      <w:bookmarkStart w:id="174" w:name="_Toc527105214"/>
-      <w:bookmarkStart w:id="175" w:name="_Toc527105248"/>
-      <w:bookmarkStart w:id="176" w:name="_Toc527105292"/>
-      <w:bookmarkStart w:id="177" w:name="_Toc527357871"/>
-      <w:bookmarkStart w:id="178" w:name="_Toc527104629"/>
-      <w:bookmarkStart w:id="179" w:name="_Toc527104704"/>
-      <w:bookmarkStart w:id="180" w:name="_Toc527104774"/>
-      <w:bookmarkStart w:id="181" w:name="_Toc527104844"/>
-      <w:bookmarkStart w:id="182" w:name="_Toc527105032"/>
-      <w:bookmarkStart w:id="183" w:name="_Toc527105175"/>
-      <w:bookmarkStart w:id="184" w:name="_Toc527105215"/>
-      <w:bookmarkStart w:id="185" w:name="_Toc527105249"/>
-      <w:bookmarkStart w:id="186" w:name="_Toc527105293"/>
-      <w:bookmarkStart w:id="187" w:name="_Toc527104630"/>
-      <w:bookmarkStart w:id="188" w:name="_Toc527104705"/>
-      <w:bookmarkStart w:id="189" w:name="_Toc527104775"/>
-      <w:bookmarkStart w:id="190" w:name="_Toc527104845"/>
-      <w:bookmarkStart w:id="191" w:name="_Toc527105033"/>
-      <w:bookmarkStart w:id="192" w:name="_Toc527105176"/>
-      <w:bookmarkStart w:id="193" w:name="_Toc527105216"/>
-      <w:bookmarkStart w:id="194" w:name="_Toc527105250"/>
-      <w:bookmarkStart w:id="195" w:name="_Toc527105294"/>
-      <w:bookmarkStart w:id="196" w:name="_Toc527357873"/>
-      <w:bookmarkStart w:id="197" w:name="_Toc527104631"/>
-      <w:bookmarkStart w:id="198" w:name="_Toc527104706"/>
-      <w:bookmarkStart w:id="199" w:name="_Toc527104776"/>
-      <w:bookmarkStart w:id="200" w:name="_Toc527104846"/>
-      <w:bookmarkStart w:id="201" w:name="_Toc527105034"/>
-      <w:bookmarkStart w:id="202" w:name="_Toc527105177"/>
-      <w:bookmarkStart w:id="203" w:name="_Toc527105217"/>
-      <w:bookmarkStart w:id="204" w:name="_Toc527105251"/>
-      <w:bookmarkStart w:id="205" w:name="_Toc527105295"/>
-      <w:bookmarkStart w:id="206" w:name="_Ref526336143"/>
-      <w:bookmarkStart w:id="207" w:name="_Toc33685577"/>
-      <w:bookmarkEnd w:id="25"/>
       <w:bookmarkEnd w:id="26"/>
       <w:bookmarkEnd w:id="27"/>
       <w:bookmarkEnd w:id="28"/>
       <w:bookmarkEnd w:id="29"/>
       <w:bookmarkEnd w:id="30"/>
       <w:bookmarkEnd w:id="31"/>
+    </w:p>
+    <w:p>
+      <w:pPr>
+        <w:pStyle w:val="Rubrik3"/>
+      </w:pPr>
+      <w:r>
+        <w:t>Authentication</w:t>
+      </w:r>
+    </w:p>
+    <w:p>
+      <w:pPr>
+        <w:rPr>
+          <w:lang w:val="en-GB"/>
+        </w:rPr>
+      </w:pPr>
+      <w:r>
+        <w:rPr>
+          <w:lang w:val="en-GB"/>
+        </w:rPr>
+        <w:t>This section describes the authentication of JWT</w:t>
+      </w:r>
+      <w:r>
+        <w:rPr>
+          <w:lang w:val="en-GB"/>
+        </w:rPr>
+        <w:t>s</w:t>
+      </w:r>
+      <w:r>
+        <w:rPr>
+          <w:lang w:val="en-GB"/>
+        </w:rPr>
+        <w:t xml:space="preserve"> supplied </w:t>
+      </w:r>
+      <w:r>
+        <w:rPr>
+          <w:lang w:val="en-GB"/>
+        </w:rPr>
+        <w:t>in the context</w:t>
+      </w:r>
+      <w:r>
+        <w:rPr>
+          <w:lang w:val="en-GB"/>
+        </w:rPr>
+        <w:t xml:space="preserve"> of accessing an operation in </w:t>
+      </w:r>
+      <w:proofErr w:type="spellStart"/>
+      <w:r>
+        <w:rPr>
+          <w:lang w:val="en-GB"/>
+        </w:rPr>
+        <w:t>Västtrafik´s</w:t>
+      </w:r>
+      <w:proofErr w:type="spellEnd"/>
+      <w:r>
+        <w:rPr>
+          <w:lang w:val="en-GB"/>
+        </w:rPr>
+        <w:t xml:space="preserve"> </w:t>
+      </w:r>
+      <w:proofErr w:type="spellStart"/>
+      <w:r>
+        <w:rPr>
+          <w:lang w:val="en-GB"/>
+        </w:rPr>
+        <w:t>BoB</w:t>
+      </w:r>
+      <w:proofErr w:type="spellEnd"/>
+      <w:r>
+        <w:rPr>
+          <w:lang w:val="en-GB"/>
+        </w:rPr>
+        <w:t xml:space="preserve"> APIs. For </w:t>
+      </w:r>
+      <w:r>
+        <w:rPr>
+          <w:lang w:val="en-GB"/>
+        </w:rPr>
+        <w:t xml:space="preserve">the </w:t>
+      </w:r>
+      <w:r>
+        <w:rPr>
+          <w:lang w:val="en-GB"/>
+        </w:rPr>
+        <w:t xml:space="preserve">issuing of </w:t>
+      </w:r>
+      <w:proofErr w:type="spellStart"/>
+      <w:r>
+        <w:rPr>
+          <w:lang w:val="en-GB"/>
+        </w:rPr>
+        <w:t>JWTs</w:t>
+      </w:r>
+      <w:proofErr w:type="spellEnd"/>
+      <w:r>
+        <w:rPr>
+          <w:lang w:val="en-GB"/>
+        </w:rPr>
+        <w:t xml:space="preserve"> see </w:t>
+      </w:r>
+      <w:r>
+        <w:rPr>
+          <w:lang w:val="en-GB"/>
+        </w:rPr>
+        <w:t xml:space="preserve">chapter </w:t>
+      </w:r>
+      <w:r>
+        <w:rPr>
+          <w:lang w:val="en-GB"/>
+        </w:rPr>
+        <w:fldChar w:fldCharType="begin"/>
+      </w:r>
+      <w:r>
+        <w:rPr>
+          <w:lang w:val="en-GB"/>
+        </w:rPr>
+        <w:instrText xml:space="preserve"> REF _Ref526336143 \r \h </w:instrText>
+      </w:r>
+      <w:r>
+        <w:rPr>
+          <w:lang w:val="en-GB"/>
+        </w:rPr>
+      </w:r>
+      <w:r>
+        <w:rPr>
+          <w:lang w:val="en-GB"/>
+        </w:rPr>
+        <w:fldChar w:fldCharType="separate"/>
+      </w:r>
+      <w:r>
+        <w:rPr>
+          <w:lang w:val="en-GB"/>
+        </w:rPr>
+        <w:t>2</w:t>
+      </w:r>
+      <w:r>
+        <w:rPr>
+          <w:lang w:val="en-GB"/>
+        </w:rPr>
+        <w:fldChar w:fldCharType="end"/>
+      </w:r>
+      <w:r>
+        <w:rPr>
+          <w:lang w:val="en-GB"/>
+        </w:rPr>
+        <w:t>.</w:t>
+      </w:r>
+    </w:p>
+    <w:p>
+      <w:pPr>
+        <w:rPr>
+          <w:lang w:val="en-GB"/>
+        </w:rPr>
+      </w:pPr>
+      <w:r>
+        <w:rPr>
+          <w:lang w:val="en-GB"/>
+        </w:rPr>
+        <w:t xml:space="preserve">All communication with the Västtrafik BoB API </w:t>
+      </w:r>
+      <w:r>
+        <w:rPr>
+          <w:lang w:val="en-GB"/>
+        </w:rPr>
+        <w:t xml:space="preserve">must </w:t>
+      </w:r>
+      <w:r>
+        <w:rPr>
+          <w:lang w:val="en-GB"/>
+        </w:rPr>
+        <w:t xml:space="preserve">use TLS </w:t>
+      </w:r>
+      <w:r>
+        <w:rPr>
+          <w:lang w:val="en-GB"/>
+        </w:rPr>
+        <w:t>(Transport Layer Security)</w:t>
+      </w:r>
+      <w:r>
+        <w:rPr>
+          <w:sz w:val="22"/>
+          <w:lang w:val="en-GB"/>
+        </w:rPr>
+        <w:t xml:space="preserve"> </w:t>
+      </w:r>
+      <w:r>
+        <w:rPr>
+          <w:lang w:val="en-GB"/>
+        </w:rPr>
+        <w:t>version 1.2 or above.</w:t>
+      </w:r>
+    </w:p>
+    <w:p>
+      <w:pPr>
+        <w:rPr>
+          <w:lang w:val="en-GB"/>
+        </w:rPr>
+      </w:pPr>
+      <w:r>
+        <w:rPr>
+          <w:lang w:val="en-GB"/>
+        </w:rPr>
+        <w:t>Authentication involves:</w:t>
+      </w:r>
+    </w:p>
+    <w:p>
+      <w:pPr>
+        <w:pStyle w:val="Liststycke"/>
+        <w:numPr>
+          <w:ilvl w:val="0"/>
+          <w:numId w:val="25"/>
+        </w:numPr>
+        <w:rPr>
+          <w:lang w:val="en-GB"/>
+        </w:rPr>
+      </w:pPr>
+      <w:r>
+        <w:rPr>
+          <w:lang w:val="en-GB"/>
+        </w:rPr>
+        <w:t>V</w:t>
+      </w:r>
+      <w:r>
+        <w:rPr>
+          <w:lang w:val="en-GB"/>
+        </w:rPr>
+        <w:t>alidating the JWT signature</w:t>
+      </w:r>
+    </w:p>
+    <w:p>
+      <w:pPr>
+        <w:pStyle w:val="Liststycke"/>
+        <w:numPr>
+          <w:ilvl w:val="1"/>
+          <w:numId w:val="25"/>
+        </w:numPr>
+        <w:rPr>
+          <w:lang w:val="en-GB"/>
+        </w:rPr>
+      </w:pPr>
+      <w:r>
+        <w:rPr>
+          <w:lang w:val="en-GB"/>
+        </w:rPr>
+        <w:t xml:space="preserve">Public authentication keys need to be available in </w:t>
+      </w:r>
+      <w:r>
+        <w:rPr>
+          <w:lang w:val="en-GB"/>
+        </w:rPr>
+        <w:t xml:space="preserve">the </w:t>
+      </w:r>
+      <w:proofErr w:type="spellStart"/>
+      <w:r>
+        <w:rPr>
+          <w:lang w:val="en-GB"/>
+        </w:rPr>
+        <w:t>Samtrafiken</w:t>
+      </w:r>
+      <w:proofErr w:type="spellEnd"/>
+      <w:r>
+        <w:rPr>
+          <w:lang w:val="en-GB"/>
+        </w:rPr>
+        <w:t xml:space="preserve"> Participant Metadata API</w:t>
+      </w:r>
+    </w:p>
+    <w:p>
+      <w:pPr>
+        <w:pStyle w:val="Liststycke"/>
+        <w:numPr>
+          <w:ilvl w:val="0"/>
+          <w:numId w:val="25"/>
+        </w:numPr>
+        <w:rPr>
+          <w:lang w:val="en-GB"/>
+        </w:rPr>
+      </w:pPr>
+      <w:r>
+        <w:rPr>
+          <w:lang w:val="en-GB"/>
+        </w:rPr>
+        <w:t xml:space="preserve">Validating the BoB holder of key claim, </w:t>
+      </w:r>
+      <w:proofErr w:type="spellStart"/>
+      <w:r>
+        <w:rPr>
+          <w:lang w:val="en-GB"/>
+        </w:rPr>
+        <w:t>bobHok</w:t>
+      </w:r>
+      <w:proofErr w:type="spellEnd"/>
+      <w:r>
+        <w:rPr>
+          <w:lang w:val="en-GB"/>
+        </w:rPr>
+        <w:t>. Holder of key claim is required</w:t>
+      </w:r>
+      <w:r>
+        <w:rPr>
+          <w:lang w:val="en-GB"/>
+        </w:rPr>
+        <w:t xml:space="preserve"> to be present</w:t>
+      </w:r>
+    </w:p>
+    <w:p>
+      <w:pPr>
+        <w:pStyle w:val="Liststycke"/>
+        <w:numPr>
+          <w:ilvl w:val="0"/>
+          <w:numId w:val="25"/>
+        </w:numPr>
+        <w:rPr>
+          <w:lang w:val="en-GB"/>
+        </w:rPr>
+      </w:pPr>
+      <w:r>
+        <w:rPr>
+          <w:lang w:val="en-GB"/>
+        </w:rPr>
+        <w:lastRenderedPageBreak/>
+        <w:t>Validating expiration properties of the JWT</w:t>
+      </w:r>
+    </w:p>
+    <w:p>
+      <w:pPr>
+        <w:rPr>
+          <w:lang w:val="en-GB"/>
+        </w:rPr>
+      </w:pPr>
+      <w:r>
+        <w:rPr>
+          <w:lang w:val="en-GB"/>
+        </w:rPr>
+        <w:t>If any of the above validation fails, the result is a HTTP Response Code 401 Unauthorized.</w:t>
+      </w:r>
+    </w:p>
+    <w:p>
+      <w:pPr>
+        <w:pStyle w:val="Rubrik3"/>
+        <w:rPr>
+          <w:i w:val="0"/>
+          <w:lang w:val="en-GB"/>
+        </w:rPr>
+      </w:pPr>
+      <w:r>
+        <w:rPr>
+          <w:lang w:val="en-GB"/>
+        </w:rPr>
+        <w:t>Authorization</w:t>
+      </w:r>
+    </w:p>
+    <w:p>
+      <w:pPr>
+        <w:rPr>
+          <w:lang w:val="en-GB"/>
+        </w:rPr>
+      </w:pPr>
+      <w:r>
+        <w:rPr>
+          <w:lang w:val="en-GB"/>
+        </w:rPr>
+        <w:t xml:space="preserve">BoB specification defines a set of roles. </w:t>
+      </w:r>
+      <w:proofErr w:type="spellStart"/>
+      <w:r>
+        <w:rPr>
+          <w:lang w:val="en-GB"/>
+        </w:rPr>
+        <w:t>Västtrafik´s</w:t>
+      </w:r>
+      <w:proofErr w:type="spellEnd"/>
+      <w:r>
+        <w:rPr>
+          <w:lang w:val="en-GB"/>
+        </w:rPr>
+        <w:t xml:space="preserve"> </w:t>
+      </w:r>
+      <w:proofErr w:type="spellStart"/>
+      <w:r>
+        <w:rPr>
+          <w:lang w:val="en-GB"/>
+        </w:rPr>
+        <w:t>BoB</w:t>
+      </w:r>
+      <w:proofErr w:type="spellEnd"/>
+      <w:r>
+        <w:rPr>
+          <w:lang w:val="en-GB"/>
+        </w:rPr>
+        <w:t xml:space="preserve"> implementation</w:t>
+      </w:r>
+      <w:r>
+        <w:rPr>
+          <w:lang w:val="en-GB"/>
+        </w:rPr>
+        <w:t xml:space="preserve"> makes authorization decisions based on those roles.</w:t>
+      </w:r>
+    </w:p>
+    <w:p>
+      <w:pPr>
+        <w:rPr>
+          <w:lang w:val="en-GB"/>
+        </w:rPr>
+      </w:pPr>
+      <w:r>
+        <w:rPr>
+          <w:lang w:val="en-GB"/>
+        </w:rPr>
+        <w:t>In general</w:t>
+      </w:r>
+      <w:r>
+        <w:rPr>
+          <w:lang w:val="en-GB"/>
+        </w:rPr>
+        <w:t>,</w:t>
+      </w:r>
+      <w:r>
+        <w:rPr>
+          <w:lang w:val="en-GB"/>
+        </w:rPr>
+        <w:t xml:space="preserve"> the “</w:t>
+      </w:r>
+      <w:proofErr w:type="spellStart"/>
+      <w:r>
+        <w:rPr>
+          <w:lang w:val="en-GB"/>
+        </w:rPr>
+        <w:t>po</w:t>
+      </w:r>
+      <w:r>
+        <w:rPr>
+          <w:lang w:val="en-GB"/>
+        </w:rPr>
+        <w:t>s</w:t>
+      </w:r>
+      <w:proofErr w:type="spellEnd"/>
+      <w:r>
+        <w:rPr>
+          <w:lang w:val="en-GB"/>
+        </w:rPr>
+        <w:t xml:space="preserve">” role (Point of Sale) needs </w:t>
+      </w:r>
+      <w:r>
+        <w:rPr>
+          <w:lang w:val="en-GB"/>
+        </w:rPr>
+        <w:t xml:space="preserve">to be </w:t>
+      </w:r>
+      <w:r>
+        <w:rPr>
+          <w:lang w:val="en-GB"/>
+        </w:rPr>
+        <w:t>preceded</w:t>
+      </w:r>
+      <w:r>
+        <w:rPr>
+          <w:lang w:val="en-GB"/>
+        </w:rPr>
+        <w:t xml:space="preserve"> by a commercial contract with </w:t>
+      </w:r>
+      <w:proofErr w:type="gramStart"/>
+      <w:r>
+        <w:rPr>
+          <w:lang w:val="en-GB"/>
+        </w:rPr>
+        <w:t>Västtrafik, and</w:t>
+      </w:r>
+      <w:proofErr w:type="gramEnd"/>
+      <w:r>
+        <w:rPr>
+          <w:lang w:val="en-GB"/>
+        </w:rPr>
+        <w:t xml:space="preserve"> set</w:t>
+      </w:r>
+      <w:r>
+        <w:rPr>
+          <w:lang w:val="en-GB"/>
+        </w:rPr>
+        <w:t xml:space="preserve"> </w:t>
+      </w:r>
+      <w:r>
+        <w:rPr>
+          <w:lang w:val="en-GB"/>
+        </w:rPr>
+        <w:t>up internally</w:t>
+      </w:r>
+      <w:r>
+        <w:rPr>
+          <w:lang w:val="en-GB"/>
+        </w:rPr>
+        <w:t xml:space="preserve"> </w:t>
+      </w:r>
+      <w:proofErr w:type="spellStart"/>
+      <w:r>
+        <w:rPr>
+          <w:lang w:val="en-GB"/>
+        </w:rPr>
+        <w:t>interna</w:t>
+      </w:r>
+      <w:r>
+        <w:rPr>
+          <w:lang w:val="en-GB"/>
+        </w:rPr>
+        <w:t>l</w:t>
+      </w:r>
+      <w:r>
+        <w:rPr>
+          <w:lang w:val="en-GB"/>
+        </w:rPr>
+        <w:t>l</w:t>
+      </w:r>
+      <w:r>
+        <w:rPr>
+          <w:lang w:val="en-GB"/>
+        </w:rPr>
+        <w:t>y</w:t>
+      </w:r>
+      <w:proofErr w:type="spellEnd"/>
+      <w:r>
+        <w:rPr>
+          <w:lang w:val="en-GB"/>
+        </w:rPr>
+        <w:t xml:space="preserve"> to be able to handle accounting and invoicing. Not doing so results in a failed authorization.</w:t>
+      </w:r>
+    </w:p>
+    <w:p>
+      <w:pPr>
+        <w:rPr>
+          <w:lang w:val="en-GB"/>
+        </w:rPr>
+      </w:pPr>
+      <w:r>
+        <w:rPr>
+          <w:lang w:val="en-GB"/>
+        </w:rPr>
+        <w:t>For specific operations, the authorizat</w:t>
+      </w:r>
+      <w:r>
+        <w:rPr>
+          <w:lang w:val="en-GB"/>
+        </w:rPr>
+        <w:t>ion requirements are defined per operation in the specific API chapters</w:t>
+      </w:r>
+      <w:r>
+        <w:rPr>
+          <w:lang w:val="en-GB"/>
+        </w:rPr>
+        <w:t>.</w:t>
+      </w:r>
+    </w:p>
+    <w:p>
+      <w:pPr>
+        <w:rPr>
+          <w:lang w:val="en-GB"/>
+        </w:rPr>
+      </w:pPr>
+      <w:r>
+        <w:rPr>
+          <w:lang w:val="en-GB"/>
+        </w:rPr>
+        <w:t>A failed authorization results in a HTTP Response Code 403 Forbidden.</w:t>
+      </w:r>
+    </w:p>
+    <w:p>
+      <w:pPr>
+        <w:rPr>
+          <w:lang w:val="en-GB"/>
+        </w:rPr>
+      </w:pPr>
+    </w:p>
+    <w:p>
+      <w:pPr>
+        <w:rPr>
+          <w:lang w:val="en-GB"/>
+        </w:rPr>
+      </w:pPr>
+    </w:p>
+    <w:p>
+      <w:pPr>
+        <w:rPr>
+          <w:lang w:val="en-GB"/>
+        </w:rPr>
+      </w:pPr>
+    </w:p>
+    <w:p>
+      <w:pPr>
+        <w:rPr>
+          <w:color w:val="FF0000"/>
+          <w:lang w:val="en-GB"/>
+        </w:rPr>
+      </w:pPr>
+    </w:p>
+    <w:p>
+      <w:pPr>
+        <w:pStyle w:val="Rubrik1"/>
+      </w:pPr>
+      <w:bookmarkStart w:id="32" w:name="_Toc527104613"/>
+      <w:bookmarkStart w:id="33" w:name="_Toc527104688"/>
+      <w:bookmarkStart w:id="34" w:name="_Toc527104758"/>
+      <w:bookmarkStart w:id="35" w:name="_Toc527104828"/>
+      <w:bookmarkStart w:id="36" w:name="_Toc527105016"/>
+      <w:bookmarkStart w:id="37" w:name="_Toc527105159"/>
+      <w:bookmarkStart w:id="38" w:name="_Toc527105199"/>
+      <w:bookmarkStart w:id="39" w:name="_Toc527105233"/>
+      <w:bookmarkStart w:id="40" w:name="_Toc527105277"/>
+      <w:bookmarkStart w:id="41" w:name="_Toc527357856"/>
+      <w:bookmarkStart w:id="42" w:name="_Toc527104614"/>
+      <w:bookmarkStart w:id="43" w:name="_Toc527104689"/>
+      <w:bookmarkStart w:id="44" w:name="_Toc527104759"/>
+      <w:bookmarkStart w:id="45" w:name="_Toc527104829"/>
+      <w:bookmarkStart w:id="46" w:name="_Toc527105017"/>
+      <w:bookmarkStart w:id="47" w:name="_Toc527105160"/>
+      <w:bookmarkStart w:id="48" w:name="_Toc527105200"/>
+      <w:bookmarkStart w:id="49" w:name="_Toc527105234"/>
+      <w:bookmarkStart w:id="50" w:name="_Toc527105278"/>
+      <w:bookmarkStart w:id="51" w:name="_Toc527104615"/>
+      <w:bookmarkStart w:id="52" w:name="_Toc527104690"/>
+      <w:bookmarkStart w:id="53" w:name="_Toc527104760"/>
+      <w:bookmarkStart w:id="54" w:name="_Toc527104830"/>
+      <w:bookmarkStart w:id="55" w:name="_Toc527105018"/>
+      <w:bookmarkStart w:id="56" w:name="_Toc527105161"/>
+      <w:bookmarkStart w:id="57" w:name="_Toc527105201"/>
+      <w:bookmarkStart w:id="58" w:name="_Toc527105235"/>
+      <w:bookmarkStart w:id="59" w:name="_Toc527105279"/>
+      <w:bookmarkStart w:id="60" w:name="_Toc527357858"/>
+      <w:bookmarkStart w:id="61" w:name="_Toc527104616"/>
+      <w:bookmarkStart w:id="62" w:name="_Toc527104691"/>
+      <w:bookmarkStart w:id="63" w:name="_Toc527104761"/>
+      <w:bookmarkStart w:id="64" w:name="_Toc527104831"/>
+      <w:bookmarkStart w:id="65" w:name="_Toc527105019"/>
+      <w:bookmarkStart w:id="66" w:name="_Toc527105162"/>
+      <w:bookmarkStart w:id="67" w:name="_Toc527105202"/>
+      <w:bookmarkStart w:id="68" w:name="_Toc527105236"/>
+      <w:bookmarkStart w:id="69" w:name="_Toc527105280"/>
+      <w:bookmarkStart w:id="70" w:name="_Toc527357859"/>
+      <w:bookmarkStart w:id="71" w:name="_Toc527104617"/>
+      <w:bookmarkStart w:id="72" w:name="_Toc527104692"/>
+      <w:bookmarkStart w:id="73" w:name="_Toc527104762"/>
+      <w:bookmarkStart w:id="74" w:name="_Toc527104832"/>
+      <w:bookmarkStart w:id="75" w:name="_Toc527105020"/>
+      <w:bookmarkStart w:id="76" w:name="_Toc527105163"/>
+      <w:bookmarkStart w:id="77" w:name="_Toc527105203"/>
+      <w:bookmarkStart w:id="78" w:name="_Toc527105237"/>
+      <w:bookmarkStart w:id="79" w:name="_Toc527105281"/>
+      <w:bookmarkStart w:id="80" w:name="_Toc527357860"/>
+      <w:bookmarkStart w:id="81" w:name="_Toc527104618"/>
+      <w:bookmarkStart w:id="82" w:name="_Toc527104693"/>
+      <w:bookmarkStart w:id="83" w:name="_Toc527104763"/>
+      <w:bookmarkStart w:id="84" w:name="_Toc527104833"/>
+      <w:bookmarkStart w:id="85" w:name="_Toc527105021"/>
+      <w:bookmarkStart w:id="86" w:name="_Toc527105164"/>
+      <w:bookmarkStart w:id="87" w:name="_Toc527105204"/>
+      <w:bookmarkStart w:id="88" w:name="_Toc527105238"/>
+      <w:bookmarkStart w:id="89" w:name="_Toc527105282"/>
+      <w:bookmarkStart w:id="90" w:name="_Toc527104619"/>
+      <w:bookmarkStart w:id="91" w:name="_Toc527104694"/>
+      <w:bookmarkStart w:id="92" w:name="_Toc527104764"/>
+      <w:bookmarkStart w:id="93" w:name="_Toc527104834"/>
+      <w:bookmarkStart w:id="94" w:name="_Toc527105022"/>
+      <w:bookmarkStart w:id="95" w:name="_Toc527105165"/>
+      <w:bookmarkStart w:id="96" w:name="_Toc527105205"/>
+      <w:bookmarkStart w:id="97" w:name="_Toc527105239"/>
+      <w:bookmarkStart w:id="98" w:name="_Toc527105283"/>
+      <w:bookmarkStart w:id="99" w:name="_Toc527357862"/>
+      <w:bookmarkStart w:id="100" w:name="_Toc527104620"/>
+      <w:bookmarkStart w:id="101" w:name="_Toc527104695"/>
+      <w:bookmarkStart w:id="102" w:name="_Toc527104765"/>
+      <w:bookmarkStart w:id="103" w:name="_Toc527104835"/>
+      <w:bookmarkStart w:id="104" w:name="_Toc527105023"/>
+      <w:bookmarkStart w:id="105" w:name="_Toc527105166"/>
+      <w:bookmarkStart w:id="106" w:name="_Toc527105206"/>
+      <w:bookmarkStart w:id="107" w:name="_Toc527105240"/>
+      <w:bookmarkStart w:id="108" w:name="_Toc527105284"/>
+      <w:bookmarkStart w:id="109" w:name="_Toc527357863"/>
+      <w:bookmarkStart w:id="110" w:name="_Toc527104621"/>
+      <w:bookmarkStart w:id="111" w:name="_Toc527104696"/>
+      <w:bookmarkStart w:id="112" w:name="_Toc527104766"/>
+      <w:bookmarkStart w:id="113" w:name="_Toc527104836"/>
+      <w:bookmarkStart w:id="114" w:name="_Toc527105024"/>
+      <w:bookmarkStart w:id="115" w:name="_Toc527105167"/>
+      <w:bookmarkStart w:id="116" w:name="_Toc527105207"/>
+      <w:bookmarkStart w:id="117" w:name="_Toc527105241"/>
+      <w:bookmarkStart w:id="118" w:name="_Toc527105285"/>
+      <w:bookmarkStart w:id="119" w:name="_Toc527104622"/>
+      <w:bookmarkStart w:id="120" w:name="_Toc527104697"/>
+      <w:bookmarkStart w:id="121" w:name="_Toc527104767"/>
+      <w:bookmarkStart w:id="122" w:name="_Toc527104837"/>
+      <w:bookmarkStart w:id="123" w:name="_Toc527105025"/>
+      <w:bookmarkStart w:id="124" w:name="_Toc527105168"/>
+      <w:bookmarkStart w:id="125" w:name="_Toc527105208"/>
+      <w:bookmarkStart w:id="126" w:name="_Toc527105242"/>
+      <w:bookmarkStart w:id="127" w:name="_Toc527105286"/>
+      <w:bookmarkStart w:id="128" w:name="_Toc527357865"/>
+      <w:bookmarkStart w:id="129" w:name="_Toc527104623"/>
+      <w:bookmarkStart w:id="130" w:name="_Toc527104698"/>
+      <w:bookmarkStart w:id="131" w:name="_Toc527104768"/>
+      <w:bookmarkStart w:id="132" w:name="_Toc527104838"/>
+      <w:bookmarkStart w:id="133" w:name="_Toc527105026"/>
+      <w:bookmarkStart w:id="134" w:name="_Toc527105169"/>
+      <w:bookmarkStart w:id="135" w:name="_Toc527105209"/>
+      <w:bookmarkStart w:id="136" w:name="_Toc527105243"/>
+      <w:bookmarkStart w:id="137" w:name="_Toc527105287"/>
+      <w:bookmarkStart w:id="138" w:name="_Toc527104624"/>
+      <w:bookmarkStart w:id="139" w:name="_Toc527104699"/>
+      <w:bookmarkStart w:id="140" w:name="_Toc527104769"/>
+      <w:bookmarkStart w:id="141" w:name="_Toc527104839"/>
+      <w:bookmarkStart w:id="142" w:name="_Toc527105027"/>
+      <w:bookmarkStart w:id="143" w:name="_Toc527105170"/>
+      <w:bookmarkStart w:id="144" w:name="_Toc527105210"/>
+      <w:bookmarkStart w:id="145" w:name="_Toc527105244"/>
+      <w:bookmarkStart w:id="146" w:name="_Toc527105288"/>
+      <w:bookmarkStart w:id="147" w:name="_Toc527104625"/>
+      <w:bookmarkStart w:id="148" w:name="_Toc527104700"/>
+      <w:bookmarkStart w:id="149" w:name="_Toc527104770"/>
+      <w:bookmarkStart w:id="150" w:name="_Toc527104840"/>
+      <w:bookmarkStart w:id="151" w:name="_Toc527105028"/>
+      <w:bookmarkStart w:id="152" w:name="_Toc527105171"/>
+      <w:bookmarkStart w:id="153" w:name="_Toc527105211"/>
+      <w:bookmarkStart w:id="154" w:name="_Toc527105245"/>
+      <w:bookmarkStart w:id="155" w:name="_Toc527105289"/>
+      <w:bookmarkStart w:id="156" w:name="_Toc527104626"/>
+      <w:bookmarkStart w:id="157" w:name="_Toc527104701"/>
+      <w:bookmarkStart w:id="158" w:name="_Toc527104771"/>
+      <w:bookmarkStart w:id="159" w:name="_Toc527104841"/>
+      <w:bookmarkStart w:id="160" w:name="_Toc527105029"/>
+      <w:bookmarkStart w:id="161" w:name="_Toc527105172"/>
+      <w:bookmarkStart w:id="162" w:name="_Toc527105212"/>
+      <w:bookmarkStart w:id="163" w:name="_Toc527105246"/>
+      <w:bookmarkStart w:id="164" w:name="_Toc527105290"/>
+      <w:bookmarkStart w:id="165" w:name="_Toc527357869"/>
+      <w:bookmarkStart w:id="166" w:name="_Toc527104627"/>
+      <w:bookmarkStart w:id="167" w:name="_Toc527104702"/>
+      <w:bookmarkStart w:id="168" w:name="_Toc527104772"/>
+      <w:bookmarkStart w:id="169" w:name="_Toc527104842"/>
+      <w:bookmarkStart w:id="170" w:name="_Toc527105030"/>
+      <w:bookmarkStart w:id="171" w:name="_Toc527105173"/>
+      <w:bookmarkStart w:id="172" w:name="_Toc527105213"/>
+      <w:bookmarkStart w:id="173" w:name="_Toc527105247"/>
+      <w:bookmarkStart w:id="174" w:name="_Toc527105291"/>
+      <w:bookmarkStart w:id="175" w:name="_Toc527104628"/>
+      <w:bookmarkStart w:id="176" w:name="_Toc527104703"/>
+      <w:bookmarkStart w:id="177" w:name="_Toc527104773"/>
+      <w:bookmarkStart w:id="178" w:name="_Toc527104843"/>
+      <w:bookmarkStart w:id="179" w:name="_Toc527105031"/>
+      <w:bookmarkStart w:id="180" w:name="_Toc527105174"/>
+      <w:bookmarkStart w:id="181" w:name="_Toc527105214"/>
+      <w:bookmarkStart w:id="182" w:name="_Toc527105248"/>
+      <w:bookmarkStart w:id="183" w:name="_Toc527105292"/>
+      <w:bookmarkStart w:id="184" w:name="_Toc527357871"/>
+      <w:bookmarkStart w:id="185" w:name="_Toc527104629"/>
+      <w:bookmarkStart w:id="186" w:name="_Toc527104704"/>
+      <w:bookmarkStart w:id="187" w:name="_Toc527104774"/>
+      <w:bookmarkStart w:id="188" w:name="_Toc527104844"/>
+      <w:bookmarkStart w:id="189" w:name="_Toc527105032"/>
+      <w:bookmarkStart w:id="190" w:name="_Toc527105175"/>
+      <w:bookmarkStart w:id="191" w:name="_Toc527105215"/>
+      <w:bookmarkStart w:id="192" w:name="_Toc527105249"/>
+      <w:bookmarkStart w:id="193" w:name="_Toc527105293"/>
+      <w:bookmarkStart w:id="194" w:name="_Toc527104630"/>
+      <w:bookmarkStart w:id="195" w:name="_Toc527104705"/>
+      <w:bookmarkStart w:id="196" w:name="_Toc527104775"/>
+      <w:bookmarkStart w:id="197" w:name="_Toc527104845"/>
+      <w:bookmarkStart w:id="198" w:name="_Toc527105033"/>
+      <w:bookmarkStart w:id="199" w:name="_Toc527105176"/>
+      <w:bookmarkStart w:id="200" w:name="_Toc527105216"/>
+      <w:bookmarkStart w:id="201" w:name="_Toc527105250"/>
+      <w:bookmarkStart w:id="202" w:name="_Toc527105294"/>
+      <w:bookmarkStart w:id="203" w:name="_Toc527357873"/>
+      <w:bookmarkStart w:id="204" w:name="_Toc527104631"/>
+      <w:bookmarkStart w:id="205" w:name="_Toc527104706"/>
+      <w:bookmarkStart w:id="206" w:name="_Toc527104776"/>
+      <w:bookmarkStart w:id="207" w:name="_Toc527104846"/>
+      <w:bookmarkStart w:id="208" w:name="_Toc527105034"/>
+      <w:bookmarkStart w:id="209" w:name="_Toc527105177"/>
+      <w:bookmarkStart w:id="210" w:name="_Toc527105217"/>
+      <w:bookmarkStart w:id="211" w:name="_Toc527105251"/>
+      <w:bookmarkStart w:id="212" w:name="_Toc527105295"/>
+      <w:bookmarkStart w:id="213" w:name="_Ref526336143"/>
+      <w:bookmarkStart w:id="214" w:name="_Toc33685577"/>
       <w:bookmarkEnd w:id="32"/>
       <w:bookmarkEnd w:id="33"/>
       <w:bookmarkEnd w:id="34"/>
@@ -7992,11 +8094,18 @@
       <w:bookmarkEnd w:id="203"/>
       <w:bookmarkEnd w:id="204"/>
       <w:bookmarkEnd w:id="205"/>
-      <w:r>
-        <w:t>Authentication API</w:t>
-      </w:r>
       <w:bookmarkEnd w:id="206"/>
       <w:bookmarkEnd w:id="207"/>
+      <w:bookmarkEnd w:id="208"/>
+      <w:bookmarkEnd w:id="209"/>
+      <w:bookmarkEnd w:id="210"/>
+      <w:bookmarkEnd w:id="211"/>
+      <w:bookmarkEnd w:id="212"/>
+      <w:r>
+        <w:t>Authentication API</w:t>
+      </w:r>
+      <w:bookmarkEnd w:id="213"/>
+      <w:bookmarkEnd w:id="214"/>
     </w:p>
     <w:p>
       <w:pPr>
@@ -8032,7 +8141,15 @@
       </w:r>
       <w:proofErr w:type="spellEnd"/>
       <w:r>
-        <w:t xml:space="preserve"> JWT:</w:t>
+        <w:t xml:space="preserve"> </w:t>
+      </w:r>
+      <w:proofErr w:type="spellStart"/>
+      <w:r>
+        <w:t>JWT</w:t>
+      </w:r>
+      <w:proofErr w:type="spellEnd"/>
+      <w:r>
+        <w:t>:</w:t>
       </w:r>
     </w:p>
     <w:p>
@@ -8230,8 +8347,16 @@
         <w:rPr>
           <w:lang w:val="en-GB"/>
         </w:rPr>
-        <w:t>For an example JWT</w:t>
-      </w:r>
+        <w:t xml:space="preserve">For an example </w:t>
+      </w:r>
+      <w:proofErr w:type="spellStart"/>
+      <w:r>
+        <w:rPr>
+          <w:lang w:val="en-GB"/>
+        </w:rPr>
+        <w:t>JWT</w:t>
+      </w:r>
+      <w:proofErr w:type="spellEnd"/>
       <w:r>
         <w:rPr>
           <w:lang w:val="en-GB"/>
@@ -8292,7 +8417,7 @@
       <w:pPr>
         <w:pStyle w:val="Rubrik1"/>
       </w:pPr>
-      <w:bookmarkStart w:id="208" w:name="_Toc33685578"/>
+      <w:bookmarkStart w:id="215" w:name="_Toc33685578"/>
       <w:proofErr w:type="spellStart"/>
       <w:r>
         <w:lastRenderedPageBreak/>
@@ -8302,7 +8427,7 @@
       <w:r>
         <w:t xml:space="preserve"> API</w:t>
       </w:r>
-      <w:bookmarkEnd w:id="208"/>
+      <w:bookmarkEnd w:id="215"/>
     </w:p>
     <w:p>
       <w:proofErr w:type="spellStart"/>
@@ -8315,7 +8440,7 @@
       <w:pPr>
         <w:pStyle w:val="Rubrik2"/>
       </w:pPr>
-      <w:bookmarkStart w:id="209" w:name="_Toc33685579"/>
+      <w:bookmarkStart w:id="216" w:name="_Toc33685579"/>
       <w:r>
         <w:t>GET /device/</w:t>
       </w:r>
@@ -8323,7 +8448,7 @@
       <w:r>
         <w:t>kdk</w:t>
       </w:r>
-      <w:bookmarkEnd w:id="209"/>
+      <w:bookmarkEnd w:id="216"/>
       <w:proofErr w:type="spellEnd"/>
     </w:p>
     <w:p>
@@ -8371,11 +8496,11 @@
       <w:pPr>
         <w:pStyle w:val="Rubrik2"/>
       </w:pPr>
-      <w:bookmarkStart w:id="210" w:name="_Toc33685580"/>
+      <w:bookmarkStart w:id="217" w:name="_Toc33685580"/>
       <w:r>
         <w:t>POST /device/key</w:t>
       </w:r>
-      <w:bookmarkEnd w:id="210"/>
+      <w:bookmarkEnd w:id="217"/>
     </w:p>
     <w:p>
       <w:pPr>
@@ -8414,7 +8539,31 @@
         <w:rPr>
           <w:lang w:val="en-GB"/>
         </w:rPr>
-        <w:t>Authorization policy: [anonymous]</w:t>
+        <w:t>Authorization policy: [</w:t>
+      </w:r>
+      <w:proofErr w:type="spellStart"/>
+      <w:del w:id="218" w:author="Mikael Fröberg" w:date="2020-11-17T14:31:00Z">
+        <w:r>
+          <w:rPr>
+            <w:lang w:val="en-GB"/>
+          </w:rPr>
+          <w:delText>anonymous</w:delText>
+        </w:r>
+      </w:del>
+      <w:ins w:id="219" w:author="Mikael Fröberg" w:date="2020-11-17T14:31:00Z">
+        <w:r>
+          <w:rPr>
+            <w:lang w:val="en-GB"/>
+          </w:rPr>
+          <w:t>pos</w:t>
+        </w:r>
+      </w:ins>
+      <w:proofErr w:type="spellEnd"/>
+      <w:r>
+        <w:rPr>
+          <w:lang w:val="en-GB"/>
+        </w:rPr>
+        <w:t>]</w:t>
       </w:r>
     </w:p>
     <w:p>
@@ -8450,7 +8599,7 @@
       <w:pPr>
         <w:pStyle w:val="Rubrik1"/>
       </w:pPr>
-      <w:bookmarkStart w:id="211" w:name="_Toc33685581"/>
+      <w:bookmarkStart w:id="220" w:name="_Toc33685581"/>
       <w:proofErr w:type="spellStart"/>
       <w:r>
         <w:lastRenderedPageBreak/>
@@ -8460,7 +8609,7 @@
       <w:r>
         <w:t xml:space="preserve"> API</w:t>
       </w:r>
-      <w:bookmarkEnd w:id="211"/>
+      <w:bookmarkEnd w:id="220"/>
     </w:p>
     <w:p>
       <w:pPr>
@@ -8486,7 +8635,7 @@
       <w:pPr>
         <w:pStyle w:val="Rubrik2"/>
       </w:pPr>
-      <w:bookmarkStart w:id="212" w:name="_Toc33685582"/>
+      <w:bookmarkStart w:id="221" w:name="_Toc33685582"/>
       <w:r>
         <w:t>POST</w:t>
       </w:r>
@@ -8510,7 +8659,7 @@
       <w:r>
         <w:t>}</w:t>
       </w:r>
-      <w:bookmarkEnd w:id="212"/>
+      <w:bookmarkEnd w:id="221"/>
     </w:p>
     <w:p>
       <w:pPr>
@@ -8544,7 +8693,7 @@
         </w:rPr>
         <w:footnoteReference w:id="3"/>
       </w:r>
-      <w:ins w:id="213" w:author="Mathias Johansson" w:date="2020-10-13T14:28:00Z">
+      <w:ins w:id="222" w:author="Mathias Johansson" w:date="2020-10-13T14:28:00Z">
         <w:r>
           <w:rPr>
             <w:lang w:val="en-GB"/>
@@ -8592,7 +8741,7 @@
       <w:pPr>
         <w:pStyle w:val="Rubrik2"/>
       </w:pPr>
-      <w:bookmarkStart w:id="217" w:name="_Toc33685583"/>
+      <w:bookmarkStart w:id="226" w:name="_Toc33685583"/>
       <w:r>
         <w:t>POST</w:t>
       </w:r>
@@ -8602,7 +8751,7 @@
       <w:r>
         <w:t>inspection</w:t>
       </w:r>
-      <w:bookmarkEnd w:id="217"/>
+      <w:bookmarkEnd w:id="226"/>
     </w:p>
     <w:p>
       <w:pPr>
@@ -8691,7 +8840,7 @@
       <w:pPr>
         <w:pStyle w:val="Rubrik1"/>
       </w:pPr>
-      <w:bookmarkStart w:id="218" w:name="_Toc33685584"/>
+      <w:bookmarkStart w:id="227" w:name="_Toc33685584"/>
       <w:r>
         <w:lastRenderedPageBreak/>
         <w:t xml:space="preserve">Product </w:t>
@@ -8699,7 +8848,7 @@
       <w:r>
         <w:t>API</w:t>
       </w:r>
-      <w:bookmarkEnd w:id="218"/>
+      <w:bookmarkEnd w:id="227"/>
     </w:p>
     <w:p>
       <w:pPr>
@@ -8718,11 +8867,11 @@
       <w:pPr>
         <w:pStyle w:val="Rubrik2"/>
       </w:pPr>
-      <w:bookmarkStart w:id="219" w:name="_Toc33685585"/>
+      <w:bookmarkStart w:id="228" w:name="_Toc33685585"/>
       <w:r>
         <w:t>GET /product</w:t>
       </w:r>
-      <w:bookmarkEnd w:id="219"/>
+      <w:bookmarkEnd w:id="228"/>
     </w:p>
     <w:p>
       <w:pPr>
@@ -9252,12 +9401,12 @@
       <w:pPr>
         <w:pStyle w:val="Rubrik2"/>
       </w:pPr>
-      <w:bookmarkStart w:id="220" w:name="_Toc33685586"/>
+      <w:bookmarkStart w:id="229" w:name="_Toc33685586"/>
       <w:r>
         <w:lastRenderedPageBreak/>
         <w:t>POST /product</w:t>
       </w:r>
-      <w:bookmarkEnd w:id="220"/>
+      <w:bookmarkEnd w:id="229"/>
     </w:p>
     <w:p>
       <w:pPr>
@@ -10064,7 +10213,7 @@
       <w:pPr>
         <w:pStyle w:val="Rubrik2"/>
       </w:pPr>
-      <w:bookmarkStart w:id="221" w:name="_Toc33685587"/>
+      <w:bookmarkStart w:id="230" w:name="_Toc33685587"/>
       <w:r>
         <w:t xml:space="preserve">GET </w:t>
       </w:r>
@@ -10082,7 +10231,7 @@
       <w:r>
         <w:t>}</w:t>
       </w:r>
-      <w:bookmarkEnd w:id="221"/>
+      <w:bookmarkEnd w:id="230"/>
     </w:p>
     <w:p>
       <w:pPr>
@@ -10303,7 +10452,7 @@
       <w:pPr>
         <w:pStyle w:val="Rubrik2"/>
       </w:pPr>
-      <w:bookmarkStart w:id="222" w:name="_Toc33685588"/>
+      <w:bookmarkStart w:id="231" w:name="_Toc33685588"/>
       <w:r>
         <w:t>GET /</w:t>
       </w:r>
@@ -10315,7 +10464,7 @@
       <w:r>
         <w:t>/fare</w:t>
       </w:r>
-      <w:bookmarkEnd w:id="222"/>
+      <w:bookmarkEnd w:id="231"/>
     </w:p>
     <w:p>
       <w:pPr>
@@ -10530,7 +10679,7 @@
       <w:pPr>
         <w:pStyle w:val="Rubrik2"/>
       </w:pPr>
-      <w:bookmarkStart w:id="223" w:name="_Toc33685589"/>
+      <w:bookmarkStart w:id="232" w:name="_Toc33685589"/>
       <w:r>
         <w:lastRenderedPageBreak/>
         <w:t>GET /</w:t>
@@ -10543,7 +10692,7 @@
       <w:r>
         <w:t>/product</w:t>
       </w:r>
-      <w:bookmarkEnd w:id="223"/>
+      <w:bookmarkEnd w:id="232"/>
     </w:p>
     <w:p>
       <w:pPr>
@@ -10752,7 +10901,7 @@
       <w:pPr>
         <w:pStyle w:val="Rubrik2"/>
       </w:pPr>
-      <w:bookmarkStart w:id="224" w:name="_Toc33685590"/>
+      <w:bookmarkStart w:id="233" w:name="_Toc33685590"/>
       <w:r>
         <w:t>GET /</w:t>
       </w:r>
@@ -10764,7 +10913,7 @@
       <w:r>
         <w:t>/traveller</w:t>
       </w:r>
-      <w:bookmarkEnd w:id="224"/>
+      <w:bookmarkEnd w:id="233"/>
     </w:p>
     <w:p>
       <w:pPr>
@@ -10972,12 +11121,12 @@
       <w:pPr>
         <w:pStyle w:val="Rubrik2"/>
       </w:pPr>
-      <w:bookmarkStart w:id="225" w:name="_Toc33685591"/>
+      <w:bookmarkStart w:id="234" w:name="_Toc33685591"/>
       <w:r>
         <w:lastRenderedPageBreak/>
         <w:t>POST /manifest</w:t>
       </w:r>
-      <w:bookmarkEnd w:id="225"/>
+      <w:bookmarkEnd w:id="234"/>
     </w:p>
     <w:p>
       <w:pPr>
@@ -11403,7 +11552,7 @@
       <w:pPr>
         <w:pStyle w:val="Rubrik2"/>
       </w:pPr>
-      <w:bookmarkStart w:id="226" w:name="_Toc33685592"/>
+      <w:bookmarkStart w:id="235" w:name="_Toc33685592"/>
       <w:r>
         <w:lastRenderedPageBreak/>
         <w:t>GET</w:t>
@@ -11422,7 +11571,7 @@
       <w:r>
         <w:t>}</w:t>
       </w:r>
-      <w:bookmarkEnd w:id="226"/>
+      <w:bookmarkEnd w:id="235"/>
     </w:p>
     <w:p>
       <w:pPr>
@@ -11719,40 +11868,40 @@
       <w:pPr>
         <w:pStyle w:val="Rubrik2"/>
       </w:pPr>
-      <w:bookmarkStart w:id="227" w:name="_Ref527364586"/>
-      <w:bookmarkStart w:id="228" w:name="_Ref527364626"/>
-      <w:bookmarkStart w:id="229" w:name="_Ref527364631"/>
-      <w:bookmarkStart w:id="230" w:name="_Ref527364634"/>
-      <w:bookmarkStart w:id="231" w:name="_Ref527364672"/>
-      <w:bookmarkStart w:id="232" w:name="_Ref527364677"/>
-      <w:bookmarkStart w:id="233" w:name="_Ref527366158"/>
-      <w:bookmarkStart w:id="234" w:name="_Ref527366168"/>
-      <w:bookmarkStart w:id="235" w:name="_Ref527366219"/>
-      <w:bookmarkStart w:id="236" w:name="_Ref527366224"/>
-      <w:bookmarkStart w:id="237" w:name="_Ref527366238"/>
-      <w:bookmarkStart w:id="238" w:name="_Ref527366242"/>
-      <w:bookmarkStart w:id="239" w:name="_Ref530144238"/>
-      <w:bookmarkStart w:id="240" w:name="_Ref530144282"/>
-      <w:bookmarkStart w:id="241" w:name="_Toc33685593"/>
+      <w:bookmarkStart w:id="236" w:name="_Ref527364586"/>
+      <w:bookmarkStart w:id="237" w:name="_Ref527364626"/>
+      <w:bookmarkStart w:id="238" w:name="_Ref527364631"/>
+      <w:bookmarkStart w:id="239" w:name="_Ref527364634"/>
+      <w:bookmarkStart w:id="240" w:name="_Ref527364672"/>
+      <w:bookmarkStart w:id="241" w:name="_Ref527364677"/>
+      <w:bookmarkStart w:id="242" w:name="_Ref527366158"/>
+      <w:bookmarkStart w:id="243" w:name="_Ref527366168"/>
+      <w:bookmarkStart w:id="244" w:name="_Ref527366219"/>
+      <w:bookmarkStart w:id="245" w:name="_Ref527366224"/>
+      <w:bookmarkStart w:id="246" w:name="_Ref527366238"/>
+      <w:bookmarkStart w:id="247" w:name="_Ref527366242"/>
+      <w:bookmarkStart w:id="248" w:name="_Ref530144238"/>
+      <w:bookmarkStart w:id="249" w:name="_Ref530144282"/>
+      <w:bookmarkStart w:id="250" w:name="_Toc33685593"/>
       <w:r>
         <w:lastRenderedPageBreak/>
         <w:t>Response Definitions</w:t>
       </w:r>
-      <w:bookmarkEnd w:id="227"/>
-      <w:bookmarkEnd w:id="228"/>
-      <w:bookmarkEnd w:id="229"/>
-      <w:bookmarkEnd w:id="230"/>
-      <w:bookmarkEnd w:id="231"/>
-      <w:bookmarkEnd w:id="232"/>
-      <w:bookmarkEnd w:id="233"/>
-      <w:bookmarkEnd w:id="234"/>
-      <w:bookmarkEnd w:id="235"/>
       <w:bookmarkEnd w:id="236"/>
       <w:bookmarkEnd w:id="237"/>
       <w:bookmarkEnd w:id="238"/>
       <w:bookmarkEnd w:id="239"/>
       <w:bookmarkEnd w:id="240"/>
       <w:bookmarkEnd w:id="241"/>
+      <w:bookmarkEnd w:id="242"/>
+      <w:bookmarkEnd w:id="243"/>
+      <w:bookmarkEnd w:id="244"/>
+      <w:bookmarkEnd w:id="245"/>
+      <w:bookmarkEnd w:id="246"/>
+      <w:bookmarkEnd w:id="247"/>
+      <w:bookmarkEnd w:id="248"/>
+      <w:bookmarkEnd w:id="249"/>
+      <w:bookmarkEnd w:id="250"/>
     </w:p>
     <w:p>
       <w:pPr>
@@ -12451,7 +12600,7 @@
       <w:pPr>
         <w:pStyle w:val="Rubrik1"/>
       </w:pPr>
-      <w:bookmarkStart w:id="242" w:name="_Toc33685594"/>
+      <w:bookmarkStart w:id="251" w:name="_Toc33685594"/>
       <w:r>
         <w:lastRenderedPageBreak/>
         <w:t xml:space="preserve">Ticket </w:t>
@@ -12459,7 +12608,7 @@
       <w:r>
         <w:t>API</w:t>
       </w:r>
-      <w:bookmarkEnd w:id="242"/>
+      <w:bookmarkEnd w:id="251"/>
     </w:p>
     <w:p>
       <w:proofErr w:type="spellStart"/>
@@ -12480,7 +12629,7 @@
       <w:pPr>
         <w:pStyle w:val="Rubrik2"/>
       </w:pPr>
-      <w:bookmarkStart w:id="243" w:name="_Toc33685595"/>
+      <w:bookmarkStart w:id="252" w:name="_Toc33685595"/>
       <w:r>
         <w:t>GET</w:t>
       </w:r>
@@ -12490,7 +12639,7 @@
       <w:r>
         <w:t>ticket</w:t>
       </w:r>
-      <w:bookmarkEnd w:id="243"/>
+      <w:bookmarkEnd w:id="252"/>
     </w:p>
     <w:p>
       <w:pPr>
@@ -12509,7 +12658,7 @@
       <w:pPr>
         <w:pStyle w:val="Rubrik2"/>
       </w:pPr>
-      <w:bookmarkStart w:id="244" w:name="_Toc33685596"/>
+      <w:bookmarkStart w:id="253" w:name="_Toc33685596"/>
       <w:r>
         <w:t>POST</w:t>
       </w:r>
@@ -12519,7 +12668,7 @@
       <w:r>
         <w:t>ticket</w:t>
       </w:r>
-      <w:bookmarkEnd w:id="244"/>
+      <w:bookmarkEnd w:id="253"/>
     </w:p>
     <w:p>
       <w:pPr>
@@ -13041,7 +13190,7 @@
       <w:pPr>
         <w:pStyle w:val="Rubrik2"/>
       </w:pPr>
-      <w:bookmarkStart w:id="247" w:name="_Toc33685597"/>
+      <w:bookmarkStart w:id="256" w:name="_Toc33685597"/>
       <w:r>
         <w:t>GET</w:t>
       </w:r>
@@ -13059,7 +13208,7 @@
       <w:r>
         <w:t>}</w:t>
       </w:r>
-      <w:bookmarkEnd w:id="247"/>
+      <w:bookmarkEnd w:id="256"/>
     </w:p>
     <w:p>
       <w:pPr>
@@ -13555,7 +13704,7 @@
       <w:r>
         <w:br w:type="page"/>
       </w:r>
-      <w:bookmarkStart w:id="248" w:name="_Toc33685598"/>
+      <w:bookmarkStart w:id="257" w:name="_Toc33685598"/>
       <w:r>
         <w:lastRenderedPageBreak/>
         <w:t>GET</w:t>
@@ -13578,7 +13727,7 @@
       <w:r>
         <w:t>refundableStatus</w:t>
       </w:r>
-      <w:bookmarkEnd w:id="248"/>
+      <w:bookmarkEnd w:id="257"/>
       <w:proofErr w:type="spellEnd"/>
     </w:p>
     <w:p>
@@ -13672,7 +13821,7 @@
           <w:i/>
         </w:rPr>
       </w:pPr>
-      <w:bookmarkStart w:id="249" w:name="_Toc33685599"/>
+      <w:bookmarkStart w:id="258" w:name="_Toc33685599"/>
       <w:r>
         <w:t>GET /ticket/{</w:t>
       </w:r>
@@ -13688,7 +13837,7 @@
       <w:r>
         <w:t>refundStatus</w:t>
       </w:r>
-      <w:bookmarkEnd w:id="249"/>
+      <w:bookmarkEnd w:id="258"/>
       <w:proofErr w:type="spellEnd"/>
     </w:p>
     <w:p>
@@ -13806,7 +13955,7 @@
           <w:i/>
         </w:rPr>
       </w:pPr>
-      <w:bookmarkStart w:id="250" w:name="_Toc33685600"/>
+      <w:bookmarkStart w:id="259" w:name="_Toc33685600"/>
       <w:r>
         <w:t>PUT /ticket/{</w:t>
       </w:r>
@@ -13822,7 +13971,7 @@
       <w:r>
         <w:t>refundStatus</w:t>
       </w:r>
-      <w:bookmarkEnd w:id="250"/>
+      <w:bookmarkEnd w:id="259"/>
       <w:proofErr w:type="spellEnd"/>
     </w:p>
     <w:p>
@@ -13962,7 +14111,7 @@
           <w:i/>
         </w:rPr>
       </w:pPr>
-      <w:bookmarkStart w:id="251" w:name="_Toc33685601"/>
+      <w:bookmarkStart w:id="260" w:name="_Toc33685601"/>
       <w:r>
         <w:lastRenderedPageBreak/>
         <w:t>GET /ticket/{</w:t>
@@ -13979,7 +14128,7 @@
       <w:r>
         <w:t>recoverableStatus</w:t>
       </w:r>
-      <w:bookmarkEnd w:id="251"/>
+      <w:bookmarkEnd w:id="260"/>
       <w:proofErr w:type="spellEnd"/>
     </w:p>
     <w:p>
@@ -14066,7 +14215,7 @@
           <w:i/>
         </w:rPr>
       </w:pPr>
-      <w:bookmarkStart w:id="252" w:name="_Toc33685602"/>
+      <w:bookmarkStart w:id="261" w:name="_Toc33685602"/>
       <w:r>
         <w:t>GET /ticket/{</w:t>
       </w:r>
@@ -14082,7 +14231,7 @@
       <w:r>
         <w:t>recoverStatus</w:t>
       </w:r>
-      <w:bookmarkEnd w:id="252"/>
+      <w:bookmarkEnd w:id="261"/>
       <w:proofErr w:type="spellEnd"/>
     </w:p>
     <w:p>
@@ -14169,7 +14318,7 @@
           <w:i/>
         </w:rPr>
       </w:pPr>
-      <w:bookmarkStart w:id="253" w:name="_Toc33685603"/>
+      <w:bookmarkStart w:id="262" w:name="_Toc33685603"/>
       <w:r>
         <w:t>PUT /ticket/{</w:t>
       </w:r>
@@ -14185,7 +14334,7 @@
       <w:r>
         <w:t>recoverStatus</w:t>
       </w:r>
-      <w:bookmarkEnd w:id="253"/>
+      <w:bookmarkEnd w:id="262"/>
       <w:proofErr w:type="spellEnd"/>
     </w:p>
     <w:p>
@@ -14272,7 +14421,7 @@
           <w:i/>
         </w:rPr>
       </w:pPr>
-      <w:bookmarkStart w:id="254" w:name="_Toc33685604"/>
+      <w:bookmarkStart w:id="263" w:name="_Toc33685604"/>
       <w:r>
         <w:t>GET /ticket/{</w:t>
       </w:r>
@@ -14288,7 +14437,7 @@
       <w:r>
         <w:t>hinderedStatus</w:t>
       </w:r>
-      <w:bookmarkEnd w:id="254"/>
+      <w:bookmarkEnd w:id="263"/>
       <w:proofErr w:type="spellEnd"/>
     </w:p>
     <w:p>
@@ -14311,7 +14460,7 @@
           <w:i/>
         </w:rPr>
       </w:pPr>
-      <w:bookmarkStart w:id="255" w:name="_Toc33685605"/>
+      <w:bookmarkStart w:id="264" w:name="_Toc33685605"/>
       <w:r>
         <w:t>PUT /ticket/{</w:t>
       </w:r>
@@ -14327,7 +14476,7 @@
       <w:r>
         <w:t>hinderedStatus</w:t>
       </w:r>
-      <w:bookmarkEnd w:id="255"/>
+      <w:bookmarkEnd w:id="264"/>
       <w:proofErr w:type="spellEnd"/>
     </w:p>
     <w:p>
@@ -14372,7 +14521,7 @@
           <w:i/>
         </w:rPr>
       </w:pPr>
-      <w:bookmarkStart w:id="256" w:name="_Toc33685606"/>
+      <w:bookmarkStart w:id="265" w:name="_Toc33685606"/>
       <w:r>
         <w:lastRenderedPageBreak/>
         <w:t>PUT /ticket/{</w:t>
@@ -14385,7 +14534,7 @@
       <w:r>
         <w:t>}/revoke</w:t>
       </w:r>
-      <w:bookmarkEnd w:id="256"/>
+      <w:bookmarkEnd w:id="265"/>
     </w:p>
     <w:p>
       <w:pPr>
@@ -14490,7 +14639,7 @@
           <w:i/>
         </w:rPr>
       </w:pPr>
-      <w:bookmarkStart w:id="257" w:name="_Toc33685607"/>
+      <w:bookmarkStart w:id="266" w:name="_Toc33685607"/>
       <w:r>
         <w:t>GET /</w:t>
       </w:r>
@@ -14505,7 +14654,7 @@
       <w:r>
         <w:t>}/active</w:t>
       </w:r>
-      <w:bookmarkEnd w:id="257"/>
+      <w:bookmarkEnd w:id="266"/>
     </w:p>
     <w:p>
       <w:pPr>
@@ -14527,7 +14676,7 @@
           <w:i/>
         </w:rPr>
       </w:pPr>
-      <w:bookmarkStart w:id="258" w:name="_Toc33685608"/>
+      <w:bookmarkStart w:id="267" w:name="_Toc33685608"/>
       <w:r>
         <w:t>PUT /ticket/{</w:t>
       </w:r>
@@ -14539,7 +14688,7 @@
       <w:r>
         <w:t>}/active</w:t>
       </w:r>
-      <w:bookmarkEnd w:id="258"/>
+      <w:bookmarkEnd w:id="267"/>
     </w:p>
     <w:p>
       <w:pPr>
@@ -14561,7 +14710,7 @@
           <w:i/>
         </w:rPr>
       </w:pPr>
-      <w:bookmarkStart w:id="259" w:name="_Toc33685609"/>
+      <w:bookmarkStart w:id="268" w:name="_Toc33685609"/>
       <w:r>
         <w:t>GET /ticket/{</w:t>
       </w:r>
@@ -14573,7 +14722,7 @@
       <w:r>
         <w:t>}/event</w:t>
       </w:r>
-      <w:bookmarkEnd w:id="259"/>
+      <w:bookmarkEnd w:id="268"/>
     </w:p>
     <w:p>
       <w:pPr>
@@ -14644,7 +14793,7 @@
           <w:i/>
         </w:rPr>
       </w:pPr>
-      <w:bookmarkStart w:id="260" w:name="_Toc33685610"/>
+      <w:bookmarkStart w:id="269" w:name="_Toc33685610"/>
       <w:r>
         <w:t>GET /ticket/{</w:t>
       </w:r>
@@ -14664,7 +14813,7 @@
       <w:r>
         <w:t>}</w:t>
       </w:r>
-      <w:bookmarkEnd w:id="260"/>
+      <w:bookmarkEnd w:id="269"/>
     </w:p>
     <w:p>
       <w:pPr>
@@ -14791,7 +14940,7 @@
           <w:i/>
         </w:rPr>
       </w:pPr>
-      <w:bookmarkStart w:id="261" w:name="_Toc33685611"/>
+      <w:bookmarkStart w:id="270" w:name="_Toc33685611"/>
       <w:r>
         <w:t>POST /</w:t>
       </w:r>
@@ -14799,7 +14948,7 @@
       <w:r>
         <w:t>ticketbundle</w:t>
       </w:r>
-      <w:bookmarkEnd w:id="261"/>
+      <w:bookmarkEnd w:id="270"/>
       <w:proofErr w:type="spellEnd"/>
     </w:p>
     <w:p>
@@ -14819,7 +14968,7 @@
       <w:pPr>
         <w:pStyle w:val="Rubrik2"/>
       </w:pPr>
-      <w:bookmarkStart w:id="262" w:name="_Toc33685612"/>
+      <w:bookmarkStart w:id="271" w:name="_Toc33685612"/>
       <w:r>
         <w:t>GET /</w:t>
       </w:r>
@@ -14839,7 +14988,7 @@
       <w:r>
         <w:t>}</w:t>
       </w:r>
-      <w:bookmarkEnd w:id="262"/>
+      <w:bookmarkEnd w:id="271"/>
     </w:p>
     <w:p>
       <w:pPr>
@@ -15218,7 +15367,7 @@
       <w:pPr>
         <w:pStyle w:val="Rubrik1"/>
       </w:pPr>
-      <w:bookmarkStart w:id="263" w:name="_Toc33685613"/>
+      <w:bookmarkStart w:id="272" w:name="_Toc33685613"/>
       <w:proofErr w:type="spellStart"/>
       <w:r>
         <w:lastRenderedPageBreak/>
@@ -15228,7 +15377,7 @@
       <w:r>
         <w:t xml:space="preserve"> API</w:t>
       </w:r>
-      <w:bookmarkEnd w:id="263"/>
+      <w:bookmarkEnd w:id="272"/>
     </w:p>
     <w:p>
       <w:proofErr w:type="spellStart"/>
@@ -15249,7 +15398,7 @@
       <w:pPr>
         <w:pStyle w:val="Rubrik2"/>
       </w:pPr>
-      <w:bookmarkStart w:id="264" w:name="_Toc33685614"/>
+      <w:bookmarkStart w:id="273" w:name="_Toc33685614"/>
       <w:r>
         <w:t>POST</w:t>
       </w:r>
@@ -15267,7 +15416,7 @@
       <w:r>
         <w:t>}</w:t>
       </w:r>
-      <w:bookmarkEnd w:id="264"/>
+      <w:bookmarkEnd w:id="273"/>
     </w:p>
     <w:p>
       <w:pPr>
@@ -15301,7 +15450,7 @@
         </w:rPr>
         <w:footnoteReference w:id="48"/>
       </w:r>
-      <w:ins w:id="265" w:author="Mathias Johansson" w:date="2020-10-13T13:48:00Z">
+      <w:ins w:id="274" w:author="Mathias Johansson" w:date="2020-10-13T13:48:00Z">
         <w:r>
           <w:rPr>
             <w:lang w:val="en-GB"/>
@@ -15309,7 +15458,7 @@
           <w:t>,</w:t>
         </w:r>
       </w:ins>
-      <w:ins w:id="266" w:author="Mathias Johansson" w:date="2020-10-13T14:26:00Z">
+      <w:ins w:id="275" w:author="Mathias Johansson" w:date="2020-10-13T14:26:00Z">
         <w:r>
           <w:rPr>
             <w:rStyle w:val="Fotnotsreferens"/>
@@ -15343,7 +15492,7 @@
       <w:pPr>
         <w:pStyle w:val="Rubrik2"/>
       </w:pPr>
-      <w:bookmarkStart w:id="271" w:name="_Toc33685615"/>
+      <w:bookmarkStart w:id="280" w:name="_Toc33685615"/>
       <w:r>
         <w:t>POST</w:t>
       </w:r>
@@ -15353,7 +15502,7 @@
       <w:r>
         <w:t>validation</w:t>
       </w:r>
-      <w:bookmarkEnd w:id="271"/>
+      <w:bookmarkEnd w:id="280"/>
     </w:p>
     <w:p>
       <w:pPr>
@@ -15441,14 +15590,14 @@
       <w:pPr>
         <w:pStyle w:val="Rubrik2"/>
       </w:pPr>
-      <w:bookmarkStart w:id="272" w:name="_Toc33685616"/>
+      <w:bookmarkStart w:id="281" w:name="_Toc33685616"/>
       <w:r>
         <w:t xml:space="preserve">GET </w:t>
       </w:r>
       <w:r>
         <w:t>/whitelist</w:t>
       </w:r>
-      <w:bookmarkEnd w:id="272"/>
+      <w:bookmarkEnd w:id="281"/>
     </w:p>
     <w:p>
       <w:r>
@@ -15467,7 +15616,7 @@
       <w:pPr>
         <w:pStyle w:val="Rubrik2"/>
       </w:pPr>
-      <w:bookmarkStart w:id="273" w:name="_Toc33685617"/>
+      <w:bookmarkStart w:id="282" w:name="_Toc33685617"/>
       <w:r>
         <w:t>GET /</w:t>
       </w:r>
@@ -15475,7 +15624,7 @@
       <w:r>
         <w:t>ticklemacros</w:t>
       </w:r>
-      <w:bookmarkEnd w:id="273"/>
+      <w:bookmarkEnd w:id="282"/>
       <w:proofErr w:type="spellEnd"/>
     </w:p>
     <w:p>
@@ -15525,7 +15674,7 @@
           <w:i/>
         </w:rPr>
       </w:pPr>
-      <w:bookmarkStart w:id="274" w:name="_Toc33685618"/>
+      <w:bookmarkStart w:id="283" w:name="_Toc33685618"/>
       <w:r>
         <w:t>GET /</w:t>
       </w:r>
@@ -15537,7 +15686,7 @@
       <w:r>
         <w:t>/{serial}</w:t>
       </w:r>
-      <w:bookmarkEnd w:id="274"/>
+      <w:bookmarkEnd w:id="283"/>
     </w:p>
     <w:p>
       <w:pPr>
@@ -15584,12 +15733,12 @@
       <w:pPr>
         <w:pStyle w:val="Rubrik2"/>
       </w:pPr>
-      <w:bookmarkStart w:id="275" w:name="_Toc33685619"/>
+      <w:bookmarkStart w:id="284" w:name="_Toc33685619"/>
       <w:r>
         <w:lastRenderedPageBreak/>
         <w:t>GET /blacklist</w:t>
       </w:r>
-      <w:bookmarkEnd w:id="275"/>
+      <w:bookmarkEnd w:id="284"/>
     </w:p>
     <w:p>
       <w:pPr>
@@ -15665,7 +15814,7 @@
       <w:pPr>
         <w:pStyle w:val="Rubrik2"/>
       </w:pPr>
-      <w:bookmarkStart w:id="276" w:name="_Toc33685620"/>
+      <w:bookmarkStart w:id="285" w:name="_Toc33685620"/>
       <w:r>
         <w:t>GET /</w:t>
       </w:r>
@@ -15673,7 +15822,7 @@
       <w:r>
         <w:t>fraudcheck</w:t>
       </w:r>
-      <w:bookmarkEnd w:id="276"/>
+      <w:bookmarkEnd w:id="285"/>
       <w:proofErr w:type="spellEnd"/>
     </w:p>
     <w:p>
@@ -15704,7 +15853,7 @@
           <w:lang w:val="en-GB"/>
         </w:rPr>
       </w:pPr>
-      <w:bookmarkStart w:id="277" w:name="_Ref526334290"/>
+      <w:bookmarkStart w:id="286" w:name="_Ref526334290"/>
       <w:r>
         <w:rPr>
           <w:lang w:val="en-GB"/>
@@ -15716,7 +15865,7 @@
       <w:pPr>
         <w:pStyle w:val="Rubrik1"/>
       </w:pPr>
-      <w:bookmarkStart w:id="278" w:name="_Toc33685621"/>
+      <w:bookmarkStart w:id="287" w:name="_Toc33685621"/>
       <w:proofErr w:type="spellStart"/>
       <w:r>
         <w:lastRenderedPageBreak/>
@@ -15726,7 +15875,7 @@
       <w:r>
         <w:t xml:space="preserve"> API</w:t>
       </w:r>
-      <w:bookmarkEnd w:id="278"/>
+      <w:bookmarkEnd w:id="287"/>
     </w:p>
     <w:p>
       <w:pPr>
@@ -15768,7 +15917,7 @@
       <w:pPr>
         <w:pStyle w:val="Rubrik1"/>
       </w:pPr>
-      <w:bookmarkStart w:id="279" w:name="_Toc33685622"/>
+      <w:bookmarkStart w:id="288" w:name="_Toc33685622"/>
       <w:proofErr w:type="spellStart"/>
       <w:r>
         <w:t>Booking</w:t>
@@ -15777,7 +15926,7 @@
       <w:r>
         <w:t xml:space="preserve"> API</w:t>
       </w:r>
-      <w:bookmarkEnd w:id="279"/>
+      <w:bookmarkEnd w:id="288"/>
     </w:p>
     <w:p>
       <w:pPr>
@@ -15822,7 +15971,7 @@
       <w:pPr>
         <w:pStyle w:val="Rubrik1"/>
       </w:pPr>
-      <w:bookmarkStart w:id="280" w:name="_Toc33685623"/>
+      <w:bookmarkStart w:id="289" w:name="_Toc33685623"/>
       <w:r>
         <w:lastRenderedPageBreak/>
         <w:t xml:space="preserve">Appendix – </w:t>
@@ -15831,21 +15980,21 @@
       <w:r>
         <w:t>Examples</w:t>
       </w:r>
-      <w:bookmarkEnd w:id="277"/>
-      <w:bookmarkEnd w:id="280"/>
+      <w:bookmarkEnd w:id="286"/>
+      <w:bookmarkEnd w:id="289"/>
       <w:proofErr w:type="spellEnd"/>
     </w:p>
     <w:p>
       <w:pPr>
         <w:pStyle w:val="Rubrik2"/>
       </w:pPr>
-      <w:bookmarkStart w:id="281" w:name="_Ref526334333"/>
-      <w:bookmarkStart w:id="282" w:name="_Toc33685624"/>
+      <w:bookmarkStart w:id="290" w:name="_Ref526334333"/>
+      <w:bookmarkStart w:id="291" w:name="_Toc33685624"/>
       <w:r>
         <w:t>Authentication API - JWT</w:t>
       </w:r>
-      <w:bookmarkEnd w:id="281"/>
-      <w:bookmarkEnd w:id="282"/>
+      <w:bookmarkEnd w:id="290"/>
+      <w:bookmarkEnd w:id="291"/>
     </w:p>
     <w:p>
       <w:pPr>
@@ -16322,13 +16471,13 @@
       <w:pPr>
         <w:pStyle w:val="Rubrik2"/>
       </w:pPr>
-      <w:bookmarkStart w:id="283" w:name="_Ref33685519"/>
-      <w:bookmarkStart w:id="284" w:name="_Toc33685625"/>
+      <w:bookmarkStart w:id="292" w:name="_Ref33685519"/>
+      <w:bookmarkStart w:id="293" w:name="_Toc33685625"/>
       <w:r>
         <w:t>Product API – Route Property</w:t>
       </w:r>
-      <w:bookmarkEnd w:id="283"/>
-      <w:bookmarkEnd w:id="284"/>
+      <w:bookmarkEnd w:id="292"/>
+      <w:bookmarkEnd w:id="293"/>
     </w:p>
     <w:p>
       <w:pPr>
@@ -16871,7 +17020,7 @@
 </file>
 
 <file path=word/endnotes.xml><?xml version="1.0" encoding="utf-8"?>
-<w:endnotes xmlns:wpc="http://schemas.microsoft.com/office/word/2010/wordprocessingCanvas" xmlns:cx="http://schemas.microsoft.com/office/drawing/2014/chartex" xmlns:cx1="http://schemas.microsoft.com/office/drawing/2015/9/8/chartex" xmlns:cx2="http://schemas.microsoft.com/office/drawing/2015/10/21/chartex" xmlns:cx3="http://schemas.microsoft.com/office/drawing/2016/5/9/chartex" xmlns:cx4="http://schemas.microsoft.com/office/drawing/2016/5/10/chartex" xmlns:cx5="http://schemas.microsoft.com/office/drawing/2016/5/11/chartex" xmlns:cx6="http://schemas.microsoft.com/office/drawing/2016/5/12/chartex" xmlns:cx7="http://schemas.microsoft.com/office/drawing/2016/5/13/chartex" xmlns:cx8="http://schemas.microsoft.com/office/drawing/2016/5/14/chartex" xmlns:mc="http://schemas.openxmlformats.org/markup-compatibility/2006" xmlns:aink="http://schemas.microsoft.com/office/drawing/2016/ink" xmlns:am3d="http://schemas.microsoft.com/office/drawing/2017/model3d" xmlns:o="urn:schemas-microsoft-com:office:office" xmlns:r="http://schemas.openxmlformats.org/officeDocument/2006/relationships" xmlns:m="http://schemas.openxmlformats.org/officeDocument/2006/math" xmlns:v="urn:schemas-microsoft-com:vml" xmlns:wp14="http://schemas.microsoft.com/office/word/2010/wordprocessingDrawing" xmlns:wp="http://schemas.openxmlformats.org/drawingml/2006/wordprocessingDrawing" xmlns:w10="urn:schemas-microsoft-com:office:word" xmlns:w="http://schemas.openxmlformats.org/wordprocessingml/2006/main" xmlns:w14="http://schemas.microsoft.com/office/word/2010/wordml" xmlns:w15="http://schemas.microsoft.com/office/word/2012/wordml" xmlns:w16cid="http://schemas.microsoft.com/office/word/2016/wordml/cid" xmlns:w16se="http://schemas.microsoft.com/office/word/2015/wordml/symex" xmlns:wpg="http://schemas.microsoft.com/office/word/2010/wordprocessingGroup" xmlns:wpi="http://schemas.microsoft.com/office/word/2010/wordprocessingInk" xmlns:wne="http://schemas.microsoft.com/office/word/2006/wordml" xmlns:wps="http://schemas.microsoft.com/office/word/2010/wordprocessingShape" mc:Ignorable="w14 w15 w16se w16cid wp14">
+<w:endnotes xmlns:wpc="http://schemas.microsoft.com/office/word/2010/wordprocessingCanvas" xmlns:cx="http://schemas.microsoft.com/office/drawing/2014/chartex" xmlns:cx1="http://schemas.microsoft.com/office/drawing/2015/9/8/chartex" xmlns:cx2="http://schemas.microsoft.com/office/drawing/2015/10/21/chartex" xmlns:cx3="http://schemas.microsoft.com/office/drawing/2016/5/9/chartex" xmlns:cx4="http://schemas.microsoft.com/office/drawing/2016/5/10/chartex" xmlns:cx5="http://schemas.microsoft.com/office/drawing/2016/5/11/chartex" xmlns:cx6="http://schemas.microsoft.com/office/drawing/2016/5/12/chartex" xmlns:cx7="http://schemas.microsoft.com/office/drawing/2016/5/13/chartex" xmlns:cx8="http://schemas.microsoft.com/office/drawing/2016/5/14/chartex" xmlns:mc="http://schemas.openxmlformats.org/markup-compatibility/2006" xmlns:aink="http://schemas.microsoft.com/office/drawing/2016/ink" xmlns:am3d="http://schemas.microsoft.com/office/drawing/2017/model3d" xmlns:o="urn:schemas-microsoft-com:office:office" xmlns:r="http://schemas.openxmlformats.org/officeDocument/2006/relationships" xmlns:m="http://schemas.openxmlformats.org/officeDocument/2006/math" xmlns:v="urn:schemas-microsoft-com:vml" xmlns:wp14="http://schemas.microsoft.com/office/word/2010/wordprocessingDrawing" xmlns:wp="http://schemas.openxmlformats.org/drawingml/2006/wordprocessingDrawing" xmlns:w10="urn:schemas-microsoft-com:office:word" xmlns:w="http://schemas.openxmlformats.org/wordprocessingml/2006/main" xmlns:w14="http://schemas.microsoft.com/office/word/2010/wordml" xmlns:w15="http://schemas.microsoft.com/office/word/2012/wordml" xmlns:w16cex="http://schemas.microsoft.com/office/word/2018/wordml/cex" xmlns:w16cid="http://schemas.microsoft.com/office/word/2016/wordml/cid" xmlns:w16="http://schemas.microsoft.com/office/word/2018/wordml" xmlns:w16se="http://schemas.microsoft.com/office/word/2015/wordml/symex" xmlns:wpg="http://schemas.microsoft.com/office/word/2010/wordprocessingGroup" xmlns:wpi="http://schemas.microsoft.com/office/word/2010/wordprocessingInk" xmlns:wne="http://schemas.microsoft.com/office/word/2006/wordml" xmlns:wps="http://schemas.microsoft.com/office/word/2010/wordprocessingShape" mc:Ignorable="w14 w15 w16se w16cid w16 w16cex wp14">
   <w:endnote w:type="separator" w:id="-1">
     <w:p>
       <w:pPr>
@@ -16896,7 +17045,7 @@
 </file>
 
 <file path=word/footer1.xml><?xml version="1.0" encoding="utf-8"?>
-<w:ftr xmlns:wpc="http://schemas.microsoft.com/office/word/2010/wordprocessingCanvas" xmlns:cx="http://schemas.microsoft.com/office/drawing/2014/chartex" xmlns:cx1="http://schemas.microsoft.com/office/drawing/2015/9/8/chartex" xmlns:cx2="http://schemas.microsoft.com/office/drawing/2015/10/21/chartex" xmlns:cx3="http://schemas.microsoft.com/office/drawing/2016/5/9/chartex" xmlns:cx4="http://schemas.microsoft.com/office/drawing/2016/5/10/chartex" xmlns:cx5="http://schemas.microsoft.com/office/drawing/2016/5/11/chartex" xmlns:cx6="http://schemas.microsoft.com/office/drawing/2016/5/12/chartex" xmlns:cx7="http://schemas.microsoft.com/office/drawing/2016/5/13/chartex" xmlns:cx8="http://schemas.microsoft.com/office/drawing/2016/5/14/chartex" xmlns:mc="http://schemas.openxmlformats.org/markup-compatibility/2006" xmlns:aink="http://schemas.microsoft.com/office/drawing/2016/ink" xmlns:am3d="http://schemas.microsoft.com/office/drawing/2017/model3d" xmlns:o="urn:schemas-microsoft-com:office:office" xmlns:r="http://schemas.openxmlformats.org/officeDocument/2006/relationships" xmlns:m="http://schemas.openxmlformats.org/officeDocument/2006/math" xmlns:v="urn:schemas-microsoft-com:vml" xmlns:wp14="http://schemas.microsoft.com/office/word/2010/wordprocessingDrawing" xmlns:wp="http://schemas.openxmlformats.org/drawingml/2006/wordprocessingDrawing" xmlns:w10="urn:schemas-microsoft-com:office:word" xmlns:w="http://schemas.openxmlformats.org/wordprocessingml/2006/main" xmlns:w14="http://schemas.microsoft.com/office/word/2010/wordml" xmlns:w15="http://schemas.microsoft.com/office/word/2012/wordml" xmlns:w16cid="http://schemas.microsoft.com/office/word/2016/wordml/cid" xmlns:w16se="http://schemas.microsoft.com/office/word/2015/wordml/symex" xmlns:wpg="http://schemas.microsoft.com/office/word/2010/wordprocessingGroup" xmlns:wpi="http://schemas.microsoft.com/office/word/2010/wordprocessingInk" xmlns:wne="http://schemas.microsoft.com/office/word/2006/wordml" xmlns:wps="http://schemas.microsoft.com/office/word/2010/wordprocessingShape" mc:Ignorable="w14 w15 w16se w16cid wp14">
+<w:ftr xmlns:wpc="http://schemas.microsoft.com/office/word/2010/wordprocessingCanvas" xmlns:cx="http://schemas.microsoft.com/office/drawing/2014/chartex" xmlns:cx1="http://schemas.microsoft.com/office/drawing/2015/9/8/chartex" xmlns:cx2="http://schemas.microsoft.com/office/drawing/2015/10/21/chartex" xmlns:cx3="http://schemas.microsoft.com/office/drawing/2016/5/9/chartex" xmlns:cx4="http://schemas.microsoft.com/office/drawing/2016/5/10/chartex" xmlns:cx5="http://schemas.microsoft.com/office/drawing/2016/5/11/chartex" xmlns:cx6="http://schemas.microsoft.com/office/drawing/2016/5/12/chartex" xmlns:cx7="http://schemas.microsoft.com/office/drawing/2016/5/13/chartex" xmlns:cx8="http://schemas.microsoft.com/office/drawing/2016/5/14/chartex" xmlns:mc="http://schemas.openxmlformats.org/markup-compatibility/2006" xmlns:aink="http://schemas.microsoft.com/office/drawing/2016/ink" xmlns:am3d="http://schemas.microsoft.com/office/drawing/2017/model3d" xmlns:o="urn:schemas-microsoft-com:office:office" xmlns:r="http://schemas.openxmlformats.org/officeDocument/2006/relationships" xmlns:m="http://schemas.openxmlformats.org/officeDocument/2006/math" xmlns:v="urn:schemas-microsoft-com:vml" xmlns:wp14="http://schemas.microsoft.com/office/word/2010/wordprocessingDrawing" xmlns:wp="http://schemas.openxmlformats.org/drawingml/2006/wordprocessingDrawing" xmlns:w10="urn:schemas-microsoft-com:office:word" xmlns:w="http://schemas.openxmlformats.org/wordprocessingml/2006/main" xmlns:w14="http://schemas.microsoft.com/office/word/2010/wordml" xmlns:w15="http://schemas.microsoft.com/office/word/2012/wordml" xmlns:w16cex="http://schemas.microsoft.com/office/word/2018/wordml/cex" xmlns:w16cid="http://schemas.microsoft.com/office/word/2016/wordml/cid" xmlns:w16="http://schemas.microsoft.com/office/word/2018/wordml" xmlns:w16se="http://schemas.microsoft.com/office/word/2015/wordml/symex" xmlns:wpg="http://schemas.microsoft.com/office/word/2010/wordprocessingGroup" xmlns:wpi="http://schemas.microsoft.com/office/word/2010/wordprocessingInk" xmlns:wne="http://schemas.microsoft.com/office/word/2006/wordml" xmlns:wps="http://schemas.microsoft.com/office/word/2010/wordprocessingShape" mc:Ignorable="w14 w15 w16se w16cid w16 w16cex wp14">
   <w:p>
     <w:pPr>
       <w:pStyle w:val="Sidfot"/>
@@ -17071,7 +17220,7 @@
 </file>
 
 <file path=word/footer2.xml><?xml version="1.0" encoding="utf-8"?>
-<w:ftr xmlns:wpc="http://schemas.microsoft.com/office/word/2010/wordprocessingCanvas" xmlns:cx="http://schemas.microsoft.com/office/drawing/2014/chartex" xmlns:cx1="http://schemas.microsoft.com/office/drawing/2015/9/8/chartex" xmlns:cx2="http://schemas.microsoft.com/office/drawing/2015/10/21/chartex" xmlns:cx3="http://schemas.microsoft.com/office/drawing/2016/5/9/chartex" xmlns:cx4="http://schemas.microsoft.com/office/drawing/2016/5/10/chartex" xmlns:cx5="http://schemas.microsoft.com/office/drawing/2016/5/11/chartex" xmlns:cx6="http://schemas.microsoft.com/office/drawing/2016/5/12/chartex" xmlns:cx7="http://schemas.microsoft.com/office/drawing/2016/5/13/chartex" xmlns:cx8="http://schemas.microsoft.com/office/drawing/2016/5/14/chartex" xmlns:mc="http://schemas.openxmlformats.org/markup-compatibility/2006" xmlns:aink="http://schemas.microsoft.com/office/drawing/2016/ink" xmlns:am3d="http://schemas.microsoft.com/office/drawing/2017/model3d" xmlns:o="urn:schemas-microsoft-com:office:office" xmlns:r="http://schemas.openxmlformats.org/officeDocument/2006/relationships" xmlns:m="http://schemas.openxmlformats.org/officeDocument/2006/math" xmlns:v="urn:schemas-microsoft-com:vml" xmlns:wp14="http://schemas.microsoft.com/office/word/2010/wordprocessingDrawing" xmlns:wp="http://schemas.openxmlformats.org/drawingml/2006/wordprocessingDrawing" xmlns:w10="urn:schemas-microsoft-com:office:word" xmlns:w="http://schemas.openxmlformats.org/wordprocessingml/2006/main" xmlns:w14="http://schemas.microsoft.com/office/word/2010/wordml" xmlns:w15="http://schemas.microsoft.com/office/word/2012/wordml" xmlns:w16cid="http://schemas.microsoft.com/office/word/2016/wordml/cid" xmlns:w16se="http://schemas.microsoft.com/office/word/2015/wordml/symex" xmlns:wpg="http://schemas.microsoft.com/office/word/2010/wordprocessingGroup" xmlns:wpi="http://schemas.microsoft.com/office/word/2010/wordprocessingInk" xmlns:wne="http://schemas.microsoft.com/office/word/2006/wordml" xmlns:wps="http://schemas.microsoft.com/office/word/2010/wordprocessingShape" mc:Ignorable="w14 w15 w16se w16cid wp14">
+<w:ftr xmlns:wpc="http://schemas.microsoft.com/office/word/2010/wordprocessingCanvas" xmlns:cx="http://schemas.microsoft.com/office/drawing/2014/chartex" xmlns:cx1="http://schemas.microsoft.com/office/drawing/2015/9/8/chartex" xmlns:cx2="http://schemas.microsoft.com/office/drawing/2015/10/21/chartex" xmlns:cx3="http://schemas.microsoft.com/office/drawing/2016/5/9/chartex" xmlns:cx4="http://schemas.microsoft.com/office/drawing/2016/5/10/chartex" xmlns:cx5="http://schemas.microsoft.com/office/drawing/2016/5/11/chartex" xmlns:cx6="http://schemas.microsoft.com/office/drawing/2016/5/12/chartex" xmlns:cx7="http://schemas.microsoft.com/office/drawing/2016/5/13/chartex" xmlns:cx8="http://schemas.microsoft.com/office/drawing/2016/5/14/chartex" xmlns:mc="http://schemas.openxmlformats.org/markup-compatibility/2006" xmlns:aink="http://schemas.microsoft.com/office/drawing/2016/ink" xmlns:am3d="http://schemas.microsoft.com/office/drawing/2017/model3d" xmlns:o="urn:schemas-microsoft-com:office:office" xmlns:r="http://schemas.openxmlformats.org/officeDocument/2006/relationships" xmlns:m="http://schemas.openxmlformats.org/officeDocument/2006/math" xmlns:v="urn:schemas-microsoft-com:vml" xmlns:wp14="http://schemas.microsoft.com/office/word/2010/wordprocessingDrawing" xmlns:wp="http://schemas.openxmlformats.org/drawingml/2006/wordprocessingDrawing" xmlns:w10="urn:schemas-microsoft-com:office:word" xmlns:w="http://schemas.openxmlformats.org/wordprocessingml/2006/main" xmlns:w14="http://schemas.microsoft.com/office/word/2010/wordml" xmlns:w15="http://schemas.microsoft.com/office/word/2012/wordml" xmlns:w16cex="http://schemas.microsoft.com/office/word/2018/wordml/cex" xmlns:w16cid="http://schemas.microsoft.com/office/word/2016/wordml/cid" xmlns:w16="http://schemas.microsoft.com/office/word/2018/wordml" xmlns:w16se="http://schemas.microsoft.com/office/word/2015/wordml/symex" xmlns:wpg="http://schemas.microsoft.com/office/word/2010/wordprocessingGroup" xmlns:wpi="http://schemas.microsoft.com/office/word/2010/wordprocessingInk" xmlns:wne="http://schemas.microsoft.com/office/word/2006/wordml" xmlns:wps="http://schemas.microsoft.com/office/word/2010/wordprocessingShape" mc:Ignorable="w14 w15 w16se w16cid w16 w16cex wp14">
   <w:p>
     <w:pPr>
       <w:pStyle w:val="Sidfot"/>
@@ -17246,7 +17395,7 @@
 </file>
 
 <file path=word/footnotes.xml><?xml version="1.0" encoding="utf-8"?>
-<w:footnotes xmlns:wpc="http://schemas.microsoft.com/office/word/2010/wordprocessingCanvas" xmlns:cx="http://schemas.microsoft.com/office/drawing/2014/chartex" xmlns:cx1="http://schemas.microsoft.com/office/drawing/2015/9/8/chartex" xmlns:cx2="http://schemas.microsoft.com/office/drawing/2015/10/21/chartex" xmlns:cx3="http://schemas.microsoft.com/office/drawing/2016/5/9/chartex" xmlns:cx4="http://schemas.microsoft.com/office/drawing/2016/5/10/chartex" xmlns:cx5="http://schemas.microsoft.com/office/drawing/2016/5/11/chartex" xmlns:cx6="http://schemas.microsoft.com/office/drawing/2016/5/12/chartex" xmlns:cx7="http://schemas.microsoft.com/office/drawing/2016/5/13/chartex" xmlns:cx8="http://schemas.microsoft.com/office/drawing/2016/5/14/chartex" xmlns:mc="http://schemas.openxmlformats.org/markup-compatibility/2006" xmlns:aink="http://schemas.microsoft.com/office/drawing/2016/ink" xmlns:am3d="http://schemas.microsoft.com/office/drawing/2017/model3d" xmlns:o="urn:schemas-microsoft-com:office:office" xmlns:r="http://schemas.openxmlformats.org/officeDocument/2006/relationships" xmlns:m="http://schemas.openxmlformats.org/officeDocument/2006/math" xmlns:v="urn:schemas-microsoft-com:vml" xmlns:wp14="http://schemas.microsoft.com/office/word/2010/wordprocessingDrawing" xmlns:wp="http://schemas.openxmlformats.org/drawingml/2006/wordprocessingDrawing" xmlns:w10="urn:schemas-microsoft-com:office:word" xmlns:w="http://schemas.openxmlformats.org/wordprocessingml/2006/main" xmlns:w14="http://schemas.microsoft.com/office/word/2010/wordml" xmlns:w15="http://schemas.microsoft.com/office/word/2012/wordml" xmlns:w16cid="http://schemas.microsoft.com/office/word/2016/wordml/cid" xmlns:w16se="http://schemas.microsoft.com/office/word/2015/wordml/symex" xmlns:wpg="http://schemas.microsoft.com/office/word/2010/wordprocessingGroup" xmlns:wpi="http://schemas.microsoft.com/office/word/2010/wordprocessingInk" xmlns:wne="http://schemas.microsoft.com/office/word/2006/wordml" xmlns:wps="http://schemas.microsoft.com/office/word/2010/wordprocessingShape" mc:Ignorable="w14 w15 w16se w16cid wp14">
+<w:footnotes xmlns:wpc="http://schemas.microsoft.com/office/word/2010/wordprocessingCanvas" xmlns:cx="http://schemas.microsoft.com/office/drawing/2014/chartex" xmlns:cx1="http://schemas.microsoft.com/office/drawing/2015/9/8/chartex" xmlns:cx2="http://schemas.microsoft.com/office/drawing/2015/10/21/chartex" xmlns:cx3="http://schemas.microsoft.com/office/drawing/2016/5/9/chartex" xmlns:cx4="http://schemas.microsoft.com/office/drawing/2016/5/10/chartex" xmlns:cx5="http://schemas.microsoft.com/office/drawing/2016/5/11/chartex" xmlns:cx6="http://schemas.microsoft.com/office/drawing/2016/5/12/chartex" xmlns:cx7="http://schemas.microsoft.com/office/drawing/2016/5/13/chartex" xmlns:cx8="http://schemas.microsoft.com/office/drawing/2016/5/14/chartex" xmlns:mc="http://schemas.openxmlformats.org/markup-compatibility/2006" xmlns:aink="http://schemas.microsoft.com/office/drawing/2016/ink" xmlns:am3d="http://schemas.microsoft.com/office/drawing/2017/model3d" xmlns:o="urn:schemas-microsoft-com:office:office" xmlns:r="http://schemas.openxmlformats.org/officeDocument/2006/relationships" xmlns:m="http://schemas.openxmlformats.org/officeDocument/2006/math" xmlns:v="urn:schemas-microsoft-com:vml" xmlns:wp14="http://schemas.microsoft.com/office/word/2010/wordprocessingDrawing" xmlns:wp="http://schemas.openxmlformats.org/drawingml/2006/wordprocessingDrawing" xmlns:w10="urn:schemas-microsoft-com:office:word" xmlns:w="http://schemas.openxmlformats.org/wordprocessingml/2006/main" xmlns:w14="http://schemas.microsoft.com/office/word/2010/wordml" xmlns:w15="http://schemas.microsoft.com/office/word/2012/wordml" xmlns:w16cex="http://schemas.microsoft.com/office/word/2018/wordml/cex" xmlns:w16cid="http://schemas.microsoft.com/office/word/2016/wordml/cid" xmlns:w16="http://schemas.microsoft.com/office/word/2018/wordml" xmlns:w16se="http://schemas.microsoft.com/office/word/2015/wordml/symex" xmlns:wpg="http://schemas.microsoft.com/office/word/2010/wordprocessingGroup" xmlns:wpi="http://schemas.microsoft.com/office/word/2010/wordprocessingInk" xmlns:wne="http://schemas.microsoft.com/office/word/2006/wordml" xmlns:wps="http://schemas.microsoft.com/office/word/2010/wordprocessingShape" mc:Ignorable="w14 w15 w16se w16cid w16 w16cex wp14">
   <w:footnote w:type="separator" w:id="-1">
     <w:p>
       <w:pPr>
@@ -17391,12 +17540,12 @@
         <w:pStyle w:val="Fotnotstext"/>
         <w:rPr>
           <w:lang w:val="en-GB"/>
-          <w:rPrChange w:id="214" w:author="Mathias Johansson" w:date="2020-10-13T14:28:00Z">
+          <w:rPrChange w:id="223" w:author="Mathias Johansson" w:date="2020-10-13T14:28:00Z">
             <w:rPr/>
           </w:rPrChange>
         </w:rPr>
       </w:pPr>
-      <w:ins w:id="215" w:author="Mathias Johansson" w:date="2020-10-13T14:28:00Z">
+      <w:ins w:id="224" w:author="Mathias Johansson" w:date="2020-10-13T14:28:00Z">
         <w:r>
           <w:rPr>
             <w:rStyle w:val="Fotnotsreferens"/>
@@ -17406,7 +17555,7 @@
         <w:r>
           <w:rPr>
             <w:lang w:val="en-GB"/>
-            <w:rPrChange w:id="216" w:author="Mathias Johansson" w:date="2020-10-13T14:28:00Z">
+            <w:rPrChange w:id="225" w:author="Mathias Johansson" w:date="2020-10-13T14:28:00Z">
               <w:rPr/>
             </w:rPrChange>
           </w:rPr>
@@ -19087,7 +19236,7 @@
         <w:pStyle w:val="Fotnotstext"/>
         <w:rPr>
           <w:lang w:val="en-GB"/>
-          <w:rPrChange w:id="245" w:author="Mathias Johansson" w:date="2020-10-13T13:43:00Z">
+          <w:rPrChange w:id="254" w:author="Mathias Johansson" w:date="2020-10-13T13:43:00Z">
             <w:rPr/>
           </w:rPrChange>
         </w:rPr>
@@ -19121,7 +19270,7 @@
       <w:r>
         <w:rPr>
           <w:lang w:val="en-GB"/>
-          <w:rPrChange w:id="246" w:author="Mathias Johansson" w:date="2020-10-13T13:43:00Z">
+          <w:rPrChange w:id="255" w:author="Mathias Johansson" w:date="2020-10-13T13:43:00Z">
             <w:rPr/>
           </w:rPrChange>
         </w:rPr>
@@ -19349,12 +19498,12 @@
         <w:pStyle w:val="Fotnotstext"/>
         <w:rPr>
           <w:lang w:val="en-GB"/>
-          <w:rPrChange w:id="267" w:author="Mathias Johansson" w:date="2020-10-13T14:26:00Z">
+          <w:rPrChange w:id="276" w:author="Mathias Johansson" w:date="2020-10-13T14:26:00Z">
             <w:rPr/>
           </w:rPrChange>
         </w:rPr>
       </w:pPr>
-      <w:ins w:id="268" w:author="Mathias Johansson" w:date="2020-10-13T14:26:00Z">
+      <w:ins w:id="277" w:author="Mathias Johansson" w:date="2020-10-13T14:26:00Z">
         <w:r>
           <w:rPr>
             <w:rStyle w:val="Fotnotsreferens"/>
@@ -19364,7 +19513,7 @@
         <w:r>
           <w:rPr>
             <w:lang w:val="en-GB"/>
-            <w:rPrChange w:id="269" w:author="Mathias Johansson" w:date="2020-10-13T14:26:00Z">
+            <w:rPrChange w:id="278" w:author="Mathias Johansson" w:date="2020-10-13T14:26:00Z">
               <w:rPr/>
             </w:rPrChange>
           </w:rPr>
@@ -19372,7 +19521,7 @@
         </w:r>
       </w:ins>
       <w:proofErr w:type="spellStart"/>
-      <w:ins w:id="270" w:author="Mathias Johansson" w:date="2020-10-13T14:27:00Z">
+      <w:ins w:id="279" w:author="Mathias Johansson" w:date="2020-10-13T14:27:00Z">
         <w:r>
           <w:rPr>
             <w:lang w:val="en-GB"/>
@@ -19513,7 +19662,7 @@
 </file>
 
 <file path=word/numbering.xml><?xml version="1.0" encoding="utf-8"?>
-<w:numbering xmlns:wpc="http://schemas.microsoft.com/office/word/2010/wordprocessingCanvas" xmlns:cx="http://schemas.microsoft.com/office/drawing/2014/chartex" xmlns:cx1="http://schemas.microsoft.com/office/drawing/2015/9/8/chartex" xmlns:cx2="http://schemas.microsoft.com/office/drawing/2015/10/21/chartex" xmlns:cx3="http://schemas.microsoft.com/office/drawing/2016/5/9/chartex" xmlns:cx4="http://schemas.microsoft.com/office/drawing/2016/5/10/chartex" xmlns:cx5="http://schemas.microsoft.com/office/drawing/2016/5/11/chartex" xmlns:cx6="http://schemas.microsoft.com/office/drawing/2016/5/12/chartex" xmlns:cx7="http://schemas.microsoft.com/office/drawing/2016/5/13/chartex" xmlns:cx8="http://schemas.microsoft.com/office/drawing/2016/5/14/chartex" xmlns:mc="http://schemas.openxmlformats.org/markup-compatibility/2006" xmlns:aink="http://schemas.microsoft.com/office/drawing/2016/ink" xmlns:am3d="http://schemas.microsoft.com/office/drawing/2017/model3d" xmlns:o="urn:schemas-microsoft-com:office:office" xmlns:r="http://schemas.openxmlformats.org/officeDocument/2006/relationships" xmlns:m="http://schemas.openxmlformats.org/officeDocument/2006/math" xmlns:v="urn:schemas-microsoft-com:vml" xmlns:wp14="http://schemas.microsoft.com/office/word/2010/wordprocessingDrawing" xmlns:wp="http://schemas.openxmlformats.org/drawingml/2006/wordprocessingDrawing" xmlns:w10="urn:schemas-microsoft-com:office:word" xmlns:w="http://schemas.openxmlformats.org/wordprocessingml/2006/main" xmlns:w14="http://schemas.microsoft.com/office/word/2010/wordml" xmlns:w15="http://schemas.microsoft.com/office/word/2012/wordml" xmlns:w16cid="http://schemas.microsoft.com/office/word/2016/wordml/cid" xmlns:w16se="http://schemas.microsoft.com/office/word/2015/wordml/symex" xmlns:wpg="http://schemas.microsoft.com/office/word/2010/wordprocessingGroup" xmlns:wpi="http://schemas.microsoft.com/office/word/2010/wordprocessingInk" xmlns:wne="http://schemas.microsoft.com/office/word/2006/wordml" xmlns:wps="http://schemas.microsoft.com/office/word/2010/wordprocessingShape" mc:Ignorable="w14 w15 w16se w16cid wp14">
+<w:numbering xmlns:wpc="http://schemas.microsoft.com/office/word/2010/wordprocessingCanvas" xmlns:cx="http://schemas.microsoft.com/office/drawing/2014/chartex" xmlns:cx1="http://schemas.microsoft.com/office/drawing/2015/9/8/chartex" xmlns:cx2="http://schemas.microsoft.com/office/drawing/2015/10/21/chartex" xmlns:cx3="http://schemas.microsoft.com/office/drawing/2016/5/9/chartex" xmlns:cx4="http://schemas.microsoft.com/office/drawing/2016/5/10/chartex" xmlns:cx5="http://schemas.microsoft.com/office/drawing/2016/5/11/chartex" xmlns:cx6="http://schemas.microsoft.com/office/drawing/2016/5/12/chartex" xmlns:cx7="http://schemas.microsoft.com/office/drawing/2016/5/13/chartex" xmlns:cx8="http://schemas.microsoft.com/office/drawing/2016/5/14/chartex" xmlns:mc="http://schemas.openxmlformats.org/markup-compatibility/2006" xmlns:aink="http://schemas.microsoft.com/office/drawing/2016/ink" xmlns:am3d="http://schemas.microsoft.com/office/drawing/2017/model3d" xmlns:o="urn:schemas-microsoft-com:office:office" xmlns:r="http://schemas.openxmlformats.org/officeDocument/2006/relationships" xmlns:m="http://schemas.openxmlformats.org/officeDocument/2006/math" xmlns:v="urn:schemas-microsoft-com:vml" xmlns:wp14="http://schemas.microsoft.com/office/word/2010/wordprocessingDrawing" xmlns:wp="http://schemas.openxmlformats.org/drawingml/2006/wordprocessingDrawing" xmlns:w10="urn:schemas-microsoft-com:office:word" xmlns:w="http://schemas.openxmlformats.org/wordprocessingml/2006/main" xmlns:w14="http://schemas.microsoft.com/office/word/2010/wordml" xmlns:w15="http://schemas.microsoft.com/office/word/2012/wordml" xmlns:w16cex="http://schemas.microsoft.com/office/word/2018/wordml/cex" xmlns:w16cid="http://schemas.microsoft.com/office/word/2016/wordml/cid" xmlns:w16="http://schemas.microsoft.com/office/word/2018/wordml" xmlns:w16se="http://schemas.microsoft.com/office/word/2015/wordml/symex" xmlns:wpg="http://schemas.microsoft.com/office/word/2010/wordprocessingGroup" xmlns:wpi="http://schemas.microsoft.com/office/word/2010/wordprocessingInk" xmlns:wne="http://schemas.microsoft.com/office/word/2006/wordml" xmlns:wps="http://schemas.microsoft.com/office/word/2010/wordprocessingShape" mc:Ignorable="w14 w15 w16se w16cid w16 w16cex wp14">
   <w:abstractNum w:abstractNumId="0" w15:restartNumberingAfterBreak="0">
     <w:nsid w:val="FFFFFF7C"/>
     <w:multiLevelType w:val="singleLevel"/>
@@ -21430,15 +21579,18 @@
 </file>
 
 <file path=word/people.xml><?xml version="1.0" encoding="utf-8"?>
-<w15:people xmlns:wpc="http://schemas.microsoft.com/office/word/2010/wordprocessingCanvas" xmlns:cx="http://schemas.microsoft.com/office/drawing/2014/chartex" xmlns:cx1="http://schemas.microsoft.com/office/drawing/2015/9/8/chartex" xmlns:cx2="http://schemas.microsoft.com/office/drawing/2015/10/21/chartex" xmlns:cx3="http://schemas.microsoft.com/office/drawing/2016/5/9/chartex" xmlns:cx4="http://schemas.microsoft.com/office/drawing/2016/5/10/chartex" xmlns:cx5="http://schemas.microsoft.com/office/drawing/2016/5/11/chartex" xmlns:cx6="http://schemas.microsoft.com/office/drawing/2016/5/12/chartex" xmlns:cx7="http://schemas.microsoft.com/office/drawing/2016/5/13/chartex" xmlns:cx8="http://schemas.microsoft.com/office/drawing/2016/5/14/chartex" xmlns:mc="http://schemas.openxmlformats.org/markup-compatibility/2006" xmlns:aink="http://schemas.microsoft.com/office/drawing/2016/ink" xmlns:am3d="http://schemas.microsoft.com/office/drawing/2017/model3d" xmlns:o="urn:schemas-microsoft-com:office:office" xmlns:r="http://schemas.openxmlformats.org/officeDocument/2006/relationships" xmlns:m="http://schemas.openxmlformats.org/officeDocument/2006/math" xmlns:v="urn:schemas-microsoft-com:vml" xmlns:wp14="http://schemas.microsoft.com/office/word/2010/wordprocessingDrawing" xmlns:wp="http://schemas.openxmlformats.org/drawingml/2006/wordprocessingDrawing" xmlns:w10="urn:schemas-microsoft-com:office:word" xmlns:w="http://schemas.openxmlformats.org/wordprocessingml/2006/main" xmlns:w14="http://schemas.microsoft.com/office/word/2010/wordml" xmlns:w15="http://schemas.microsoft.com/office/word/2012/wordml" xmlns:w16cid="http://schemas.microsoft.com/office/word/2016/wordml/cid" xmlns:w16se="http://schemas.microsoft.com/office/word/2015/wordml/symex" xmlns:wpg="http://schemas.microsoft.com/office/word/2010/wordprocessingGroup" xmlns:wpi="http://schemas.microsoft.com/office/word/2010/wordprocessingInk" xmlns:wne="http://schemas.microsoft.com/office/word/2006/wordml" xmlns:wps="http://schemas.microsoft.com/office/word/2010/wordprocessingShape" mc:Ignorable="w14 w15 w16se w16cid wp14">
+<w15:people xmlns:wpc="http://schemas.microsoft.com/office/word/2010/wordprocessingCanvas" xmlns:cx="http://schemas.microsoft.com/office/drawing/2014/chartex" xmlns:cx1="http://schemas.microsoft.com/office/drawing/2015/9/8/chartex" xmlns:cx2="http://schemas.microsoft.com/office/drawing/2015/10/21/chartex" xmlns:cx3="http://schemas.microsoft.com/office/drawing/2016/5/9/chartex" xmlns:cx4="http://schemas.microsoft.com/office/drawing/2016/5/10/chartex" xmlns:cx5="http://schemas.microsoft.com/office/drawing/2016/5/11/chartex" xmlns:cx6="http://schemas.microsoft.com/office/drawing/2016/5/12/chartex" xmlns:cx7="http://schemas.microsoft.com/office/drawing/2016/5/13/chartex" xmlns:cx8="http://schemas.microsoft.com/office/drawing/2016/5/14/chartex" xmlns:mc="http://schemas.openxmlformats.org/markup-compatibility/2006" xmlns:aink="http://schemas.microsoft.com/office/drawing/2016/ink" xmlns:am3d="http://schemas.microsoft.com/office/drawing/2017/model3d" xmlns:o="urn:schemas-microsoft-com:office:office" xmlns:r="http://schemas.openxmlformats.org/officeDocument/2006/relationships" xmlns:m="http://schemas.openxmlformats.org/officeDocument/2006/math" xmlns:v="urn:schemas-microsoft-com:vml" xmlns:wp14="http://schemas.microsoft.com/office/word/2010/wordprocessingDrawing" xmlns:wp="http://schemas.openxmlformats.org/drawingml/2006/wordprocessingDrawing" xmlns:w10="urn:schemas-microsoft-com:office:word" xmlns:w="http://schemas.openxmlformats.org/wordprocessingml/2006/main" xmlns:w14="http://schemas.microsoft.com/office/word/2010/wordml" xmlns:w15="http://schemas.microsoft.com/office/word/2012/wordml" xmlns:w16cex="http://schemas.microsoft.com/office/word/2018/wordml/cex" xmlns:w16cid="http://schemas.microsoft.com/office/word/2016/wordml/cid" xmlns:w16="http://schemas.microsoft.com/office/word/2018/wordml" xmlns:w16se="http://schemas.microsoft.com/office/word/2015/wordml/symex" xmlns:wpg="http://schemas.microsoft.com/office/word/2010/wordprocessingGroup" xmlns:wpi="http://schemas.microsoft.com/office/word/2010/wordprocessingInk" xmlns:wne="http://schemas.microsoft.com/office/word/2006/wordml" xmlns:wps="http://schemas.microsoft.com/office/word/2010/wordprocessingShape" mc:Ignorable="w14 w15 w16se w16cid w16 w16cex wp14">
   <w15:person w15:author="Mathias Johansson">
     <w15:presenceInfo w15:providerId="AD" w15:userId="S::Mathias.Johansson@vasttrafik.se::82aa9f06-939b-4c8e-8359-b75f04c25019"/>
+  </w15:person>
+  <w15:person w15:author="Mikael Fröberg">
+    <w15:presenceInfo w15:providerId="AD" w15:userId="S::mikael@froberg.net::ff9ae4f3-7e37-4a37-b909-2f26d740c4fd"/>
   </w15:person>
 </w15:people>
 </file>
 
 <file path=word/styles.xml><?xml version="1.0" encoding="utf-8"?>
-<w:styles xmlns:mc="http://schemas.openxmlformats.org/markup-compatibility/2006" xmlns:r="http://schemas.openxmlformats.org/officeDocument/2006/relationships" xmlns:w="http://schemas.openxmlformats.org/wordprocessingml/2006/main" xmlns:w14="http://schemas.microsoft.com/office/word/2010/wordml" xmlns:w15="http://schemas.microsoft.com/office/word/2012/wordml" xmlns:w16cid="http://schemas.microsoft.com/office/word/2016/wordml/cid" xmlns:w16se="http://schemas.microsoft.com/office/word/2015/wordml/symex" mc:Ignorable="w14 w15 w16se w16cid">
+<w:styles xmlns:mc="http://schemas.openxmlformats.org/markup-compatibility/2006" xmlns:r="http://schemas.openxmlformats.org/officeDocument/2006/relationships" xmlns:w="http://schemas.openxmlformats.org/wordprocessingml/2006/main" xmlns:w14="http://schemas.microsoft.com/office/word/2010/wordml" xmlns:w15="http://schemas.microsoft.com/office/word/2012/wordml" xmlns:w16cex="http://schemas.microsoft.com/office/word/2018/wordml/cex" xmlns:w16cid="http://schemas.microsoft.com/office/word/2016/wordml/cid" xmlns:w16="http://schemas.microsoft.com/office/word/2018/wordml" xmlns:w16se="http://schemas.microsoft.com/office/word/2015/wordml/symex" mc:Ignorable="w14 w15 w16se w16cid w16 w16cex">
   <w:docDefaults>
     <w:rPrDefault>
       <w:rPr>
@@ -23038,6 +23190,31 @@
 </file>
 
 <file path=customXml/item1.xml><?xml version="1.0" encoding="utf-8"?>
+<b:Sources xmlns:b="http://schemas.openxmlformats.org/officeDocument/2006/bibliography" xmlns="http://schemas.openxmlformats.org/officeDocument/2006/bibliography" SelectedStyle="\APA.XSL" StyleName="APA"/>
+</file>
+
+<file path=customXml/item2.xml><?xml version="1.0" encoding="utf-8"?>
+<?mso-contentType ?>
+<FormTemplates xmlns="http://schemas.microsoft.com/sharepoint/v3/contenttype/forms">
+  <Display>DocumentLibraryForm</Display>
+  <Edit>DocumentLibraryForm</Edit>
+  <New>DocumentLibraryForm</New>
+</FormTemplates>
+</file>
+
+<file path=customXml/item3.xml><?xml version="1.0" encoding="utf-8"?>
+<p:properties xmlns:p="http://schemas.microsoft.com/office/2006/metadata/properties" xmlns:xsi="http://www.w3.org/2001/XMLSchema-instance" xmlns:pc="http://schemas.microsoft.com/office/infopath/2007/PartnerControls">
+  <documentManagement>
+    <TaxCatchAll xmlns="382a4f6b-e637-45ac-98ea-fda4ccae885a"/>
+    <Placering xmlns="b49f39f6-593a-4596-b6e3-11537bad03bd" xsi:nil="true"/>
+    <af0dd91e22ad42e1903851a2da7fcb38 xmlns="382a4f6b-e637-45ac-98ea-fda4ccae885a">
+      <Terms xmlns="http://schemas.microsoft.com/office/infopath/2007/PartnerControls"/>
+    </af0dd91e22ad42e1903851a2da7fcb38>
+  </documentManagement>
+</p:properties>
+</file>
+
+<file path=customXml/item4.xml><?xml version="1.0" encoding="utf-8"?>
 <ct:contentTypeSchema xmlns:ct="http://schemas.microsoft.com/office/2006/metadata/contentType" xmlns:ma="http://schemas.microsoft.com/office/2006/metadata/properties/metaAttributes" ct:_="" ma:_="" ma:contentTypeName="dokument" ma:contentTypeID="0x010100D83E91DA8446B948A95C6843FC435146" ma:contentTypeVersion="5" ma:contentTypeDescription="Skapa ett nytt dokument." ma:contentTypeScope="" ma:versionID="e5f092cf39872980e76668ac3bc66c5f">
   <xsd:schema xmlns:xsd="http://www.w3.org/2001/XMLSchema" xmlns:xs="http://www.w3.org/2001/XMLSchema" xmlns:p="http://schemas.microsoft.com/office/2006/metadata/properties" xmlns:ns2="382a4f6b-e637-45ac-98ea-fda4ccae885a" xmlns:ns3="b49f39f6-593a-4596-b6e3-11537bad03bd" targetNamespace="http://schemas.microsoft.com/office/2006/metadata/properties" ma:root="true" ma:fieldsID="c96233f4b560794ebceecac7e137cb40" ns2:_="" ns3:_="">
     <xsd:import namespace="382a4f6b-e637-45ac-98ea-fda4ccae885a"/>
@@ -23194,32 +23371,34 @@
 </ct:contentTypeSchema>
 </file>
 
-<file path=customXml/item2.xml><?xml version="1.0" encoding="utf-8"?>
-<p:properties xmlns:p="http://schemas.microsoft.com/office/2006/metadata/properties" xmlns:xsi="http://www.w3.org/2001/XMLSchema-instance" xmlns:pc="http://schemas.microsoft.com/office/infopath/2007/PartnerControls">
-  <documentManagement>
-    <TaxCatchAll xmlns="382a4f6b-e637-45ac-98ea-fda4ccae885a"/>
-    <Placering xmlns="b49f39f6-593a-4596-b6e3-11537bad03bd" xsi:nil="true"/>
-    <af0dd91e22ad42e1903851a2da7fcb38 xmlns="382a4f6b-e637-45ac-98ea-fda4ccae885a">
-      <Terms xmlns="http://schemas.microsoft.com/office/infopath/2007/PartnerControls"/>
-    </af0dd91e22ad42e1903851a2da7fcb38>
-  </documentManagement>
-</p:properties>
+<file path=customXml/itemProps1.xml><?xml version="1.0" encoding="utf-8"?>
+<ds:datastoreItem xmlns:ds="http://schemas.openxmlformats.org/officeDocument/2006/customXml" ds:itemID="{E7815468-D04F-424F-AB82-B01F2F6300B5}">
+  <ds:schemaRefs>
+    <ds:schemaRef ds:uri="http://schemas.openxmlformats.org/officeDocument/2006/bibliography"/>
+  </ds:schemaRefs>
+</ds:datastoreItem>
 </file>
 
-<file path=customXml/item3.xml><?xml version="1.0" encoding="utf-8"?>
-<?mso-contentType ?>
-<FormTemplates xmlns="http://schemas.microsoft.com/sharepoint/v3/contenttype/forms">
-  <Display>DocumentLibraryForm</Display>
-  <Edit>DocumentLibraryForm</Edit>
-  <New>DocumentLibraryForm</New>
-</FormTemplates>
+<file path=customXml/itemProps2.xml><?xml version="1.0" encoding="utf-8"?>
+<ds:datastoreItem xmlns:ds="http://schemas.openxmlformats.org/officeDocument/2006/customXml" ds:itemID="{A33E7B5A-7A36-4E9E-936A-24C64E5F43CF}">
+  <ds:schemaRefs>
+    <ds:schemaRef ds:uri="http://schemas.microsoft.com/sharepoint/v3/contenttype/forms"/>
+  </ds:schemaRefs>
+</ds:datastoreItem>
 </file>
 
-<file path=customXml/item4.xml><?xml version="1.0" encoding="utf-8"?>
-<b:Sources xmlns:b="http://schemas.openxmlformats.org/officeDocument/2006/bibliography" xmlns="http://schemas.openxmlformats.org/officeDocument/2006/bibliography" SelectedStyle="\APA.XSL" StyleName="APA"/>
+<file path=customXml/itemProps3.xml><?xml version="1.0" encoding="utf-8"?>
+<ds:datastoreItem xmlns:ds="http://schemas.openxmlformats.org/officeDocument/2006/customXml" ds:itemID="{06CC1352-1C3B-4826-8009-13D234BD6645}">
+  <ds:schemaRefs>
+    <ds:schemaRef ds:uri="http://schemas.microsoft.com/office/2006/metadata/properties"/>
+    <ds:schemaRef ds:uri="http://schemas.microsoft.com/office/infopath/2007/PartnerControls"/>
+    <ds:schemaRef ds:uri="382a4f6b-e637-45ac-98ea-fda4ccae885a"/>
+    <ds:schemaRef ds:uri="b49f39f6-593a-4596-b6e3-11537bad03bd"/>
+  </ds:schemaRefs>
+</ds:datastoreItem>
 </file>
 
-<file path=customXml/itemProps1.xml><?xml version="1.0" encoding="utf-8"?>
+<file path=customXml/itemProps4.xml><?xml version="1.0" encoding="utf-8"?>
 <ds:datastoreItem xmlns:ds="http://schemas.openxmlformats.org/officeDocument/2006/customXml" ds:itemID="{E240BF9C-195E-435A-A0B5-D7DAD1FFC384}">
   <ds:schemaRefs>
     <ds:schemaRef ds:uri="http://schemas.microsoft.com/office/2006/metadata/contentType"/>
@@ -23236,31 +23415,4 @@
     <ds:schemaRef ds:uri="http://schemas.microsoft.com/internal/obd"/>
   </ds:schemaRefs>
 </ds:datastoreItem>
-</file>
-
-<file path=customXml/itemProps2.xml><?xml version="1.0" encoding="utf-8"?>
-<ds:datastoreItem xmlns:ds="http://schemas.openxmlformats.org/officeDocument/2006/customXml" ds:itemID="{06CC1352-1C3B-4826-8009-13D234BD6645}">
-  <ds:schemaRefs>
-    <ds:schemaRef ds:uri="http://schemas.microsoft.com/office/2006/metadata/properties"/>
-    <ds:schemaRef ds:uri="http://schemas.microsoft.com/office/infopath/2007/PartnerControls"/>
-    <ds:schemaRef ds:uri="382a4f6b-e637-45ac-98ea-fda4ccae885a"/>
-    <ds:schemaRef ds:uri="b49f39f6-593a-4596-b6e3-11537bad03bd"/>
-  </ds:schemaRefs>
-</ds:datastoreItem>
-</file>
-
-<file path=customXml/itemProps3.xml><?xml version="1.0" encoding="utf-8"?>
-<ds:datastoreItem xmlns:ds="http://schemas.openxmlformats.org/officeDocument/2006/customXml" ds:itemID="{A33E7B5A-7A36-4E9E-936A-24C64E5F43CF}">
-  <ds:schemaRefs>
-    <ds:schemaRef ds:uri="http://schemas.microsoft.com/sharepoint/v3/contenttype/forms"/>
-  </ds:schemaRefs>
-</ds:datastoreItem>
-</file>
-
-<file path=customXml/itemProps4.xml><?xml version="1.0" encoding="utf-8"?>
-<ds:datastoreItem xmlns:ds="http://schemas.openxmlformats.org/officeDocument/2006/customXml" ds:itemID="{E7815468-D04F-424F-AB82-B01F2F6300B5}">
-  <ds:schemaRefs>
-    <ds:schemaRef ds:uri="http://schemas.openxmlformats.org/officeDocument/2006/bibliography"/>
-  </ds:schemaRefs>
-</ds:datastoreItem>
 </file>
</xml_diff>